<commit_message>
abstract FDZ 2022 update by Dries
</commit_message>
<xml_diff>
--- a/abstract/6_FA-2022_WS-6__Programming_in_R__Debeer_Becker_ABSTRACT_ENG.docx
+++ b/abstract/6_FA-2022_WS-6__Programming_in_R__Debeer_Becker_ABSTRACT_ENG.docx
@@ -1,6 +1,6 @@
 
 <file path=word/document.xml><?xml version="1.0" encoding="utf-8"?>
-<w:document xmlns:wpc="http://schemas.microsoft.com/office/word/2010/wordprocessingCanvas" xmlns:cx="http://schemas.microsoft.com/office/drawing/2014/chartex" xmlns:cx1="http://schemas.microsoft.com/office/drawing/2015/9/8/chartex" xmlns:cx2="http://schemas.microsoft.com/office/drawing/2015/10/21/chartex" xmlns:cx3="http://schemas.microsoft.com/office/drawing/2016/5/9/chartex" xmlns:cx4="http://schemas.microsoft.com/office/drawing/2016/5/10/chartex" xmlns:cx5="http://schemas.microsoft.com/office/drawing/2016/5/11/chartex" xmlns:cx6="http://schemas.microsoft.com/office/drawing/2016/5/12/chartex" xmlns:cx7="http://schemas.microsoft.com/office/drawing/2016/5/13/chartex" xmlns:cx8="http://schemas.microsoft.com/office/drawing/2016/5/14/chartex" xmlns:mc="http://schemas.openxmlformats.org/markup-compatibility/2006" xmlns:aink="http://schemas.microsoft.com/office/drawing/2016/ink" xmlns:am3d="http://schemas.microsoft.com/office/drawing/2017/model3d" xmlns:o="urn:schemas-microsoft-com:office:office" xmlns:r="http://schemas.openxmlformats.org/officeDocument/2006/relationships" xmlns:m="http://schemas.openxmlformats.org/officeDocument/2006/math" xmlns:v="urn:schemas-microsoft-com:vml" xmlns:wp14="http://schemas.microsoft.com/office/word/2010/wordprocessingDrawing" xmlns:wp="http://schemas.openxmlformats.org/drawingml/2006/wordprocessingDrawing" xmlns:w10="urn:schemas-microsoft-com:office:word" xmlns:w="http://schemas.openxmlformats.org/wordprocessingml/2006/main" xmlns:w14="http://schemas.microsoft.com/office/word/2010/wordml" xmlns:w15="http://schemas.microsoft.com/office/word/2012/wordml" xmlns:w16cid="http://schemas.microsoft.com/office/word/2016/wordml/cid" xmlns:w16se="http://schemas.microsoft.com/office/word/2015/wordml/symex" xmlns:wpg="http://schemas.microsoft.com/office/word/2010/wordprocessingGroup" xmlns:wpi="http://schemas.microsoft.com/office/word/2010/wordprocessingInk" xmlns:wne="http://schemas.microsoft.com/office/word/2006/wordml" xmlns:wps="http://schemas.microsoft.com/office/word/2010/wordprocessingShape" mc:Ignorable="w14 w15 w16se w16cid wp14">
+<w:document xmlns:wpc="http://schemas.microsoft.com/office/word/2010/wordprocessingCanvas" xmlns:cx="http://schemas.microsoft.com/office/drawing/2014/chartex" xmlns:cx1="http://schemas.microsoft.com/office/drawing/2015/9/8/chartex" xmlns:cx2="http://schemas.microsoft.com/office/drawing/2015/10/21/chartex" xmlns:cx3="http://schemas.microsoft.com/office/drawing/2016/5/9/chartex" xmlns:cx4="http://schemas.microsoft.com/office/drawing/2016/5/10/chartex" xmlns:cx5="http://schemas.microsoft.com/office/drawing/2016/5/11/chartex" xmlns:cx6="http://schemas.microsoft.com/office/drawing/2016/5/12/chartex" xmlns:cx7="http://schemas.microsoft.com/office/drawing/2016/5/13/chartex" xmlns:cx8="http://schemas.microsoft.com/office/drawing/2016/5/14/chartex" xmlns:mc="http://schemas.openxmlformats.org/markup-compatibility/2006" xmlns:aink="http://schemas.microsoft.com/office/drawing/2016/ink" xmlns:am3d="http://schemas.microsoft.com/office/drawing/2017/model3d" xmlns:o="urn:schemas-microsoft-com:office:office" xmlns:r="http://schemas.openxmlformats.org/officeDocument/2006/relationships" xmlns:m="http://schemas.openxmlformats.org/officeDocument/2006/math" xmlns:v="urn:schemas-microsoft-com:vml" xmlns:wp14="http://schemas.microsoft.com/office/word/2010/wordprocessingDrawing" xmlns:wp="http://schemas.openxmlformats.org/drawingml/2006/wordprocessingDrawing" xmlns:w10="urn:schemas-microsoft-com:office:word" xmlns:w="http://schemas.openxmlformats.org/wordprocessingml/2006/main" xmlns:w14="http://schemas.microsoft.com/office/word/2010/wordml" xmlns:w15="http://schemas.microsoft.com/office/word/2012/wordml" xmlns:w16cex="http://schemas.microsoft.com/office/word/2018/wordml/cex" xmlns:w16cid="http://schemas.microsoft.com/office/word/2016/wordml/cid" xmlns:w16="http://schemas.microsoft.com/office/word/2018/wordml" xmlns:w16se="http://schemas.microsoft.com/office/word/2015/wordml/symex" xmlns:wpg="http://schemas.microsoft.com/office/word/2010/wordprocessingGroup" xmlns:wpi="http://schemas.microsoft.com/office/word/2010/wordprocessingInk" xmlns:wne="http://schemas.microsoft.com/office/word/2006/wordml" xmlns:wps="http://schemas.microsoft.com/office/word/2010/wordprocessingShape" mc:Ignorable="w14 w15 w16se w16cid w16 w16cex wp14">
   <w:body>
     <w:p>
       <w:pPr>
@@ -132,6 +132,17 @@
               </w:rPr>
               <w:t>r</w:t>
             </w:r>
+            <w:ins w:id="0" w:author="Dries Debeer" w:date="2021-12-08T17:22:00Z">
+              <w:r>
+                <w:rPr>
+                  <w:rFonts w:ascii="Times New Roman" w:hAnsi="Times New Roman"/>
+                  <w:b/>
+                  <w:sz w:val="24"/>
+                  <w:szCs w:val="24"/>
+                </w:rPr>
+                <w:t>s</w:t>
+              </w:r>
+            </w:ins>
             <w:proofErr w:type="spellEnd"/>
             <w:r>
               <w:rPr>
@@ -165,17 +176,75 @@
                 <w:sz w:val="24"/>
                 <w:szCs w:val="24"/>
               </w:rPr>
-              <w:t xml:space="preserve">Dr. Dries </w:t>
+              <w:t>Dr. Dries Debeer (</w:t>
             </w:r>
             <w:proofErr w:type="spellStart"/>
+            <w:del w:id="1" w:author="Dries Debeer" w:date="2021-12-08T17:21:00Z">
+              <w:r>
+                <w:rPr>
+                  <w:rFonts w:ascii="Times New Roman" w:hAnsi="Times New Roman"/>
+                  <w:sz w:val="24"/>
+                  <w:szCs w:val="24"/>
+                </w:rPr>
+                <w:delText>KU Leuven</w:delText>
+              </w:r>
+            </w:del>
+            <w:ins w:id="2" w:author="Dries Debeer" w:date="2021-12-08T17:22:00Z">
+              <w:r>
+                <w:rPr>
+                  <w:rFonts w:ascii="Times New Roman" w:hAnsi="Times New Roman"/>
+                  <w:sz w:val="24"/>
+                  <w:szCs w:val="24"/>
+                </w:rPr>
+                <w:t>Ghent</w:t>
+              </w:r>
+              <w:proofErr w:type="spellEnd"/>
+              <w:r>
+                <w:rPr>
+                  <w:rFonts w:ascii="Times New Roman" w:hAnsi="Times New Roman"/>
+                  <w:sz w:val="24"/>
+                  <w:szCs w:val="24"/>
+                </w:rPr>
+                <w:t xml:space="preserve"> University</w:t>
+              </w:r>
+            </w:ins>
             <w:r>
               <w:rPr>
                 <w:rFonts w:ascii="Times New Roman" w:hAnsi="Times New Roman"/>
                 <w:sz w:val="24"/>
                 <w:szCs w:val="24"/>
               </w:rPr>
-              <w:t>Debeer</w:t>
-            </w:r>
+              <w:t xml:space="preserve">, </w:t>
+            </w:r>
+            <w:del w:id="3" w:author="Dries Debeer" w:date="2021-12-08T17:22:00Z">
+              <w:r>
+                <w:rPr>
+                  <w:rFonts w:ascii="Times New Roman" w:hAnsi="Times New Roman"/>
+                  <w:sz w:val="24"/>
+                  <w:szCs w:val="24"/>
+                </w:rPr>
+                <w:delText>Belgien</w:delText>
+              </w:r>
+            </w:del>
+            <w:proofErr w:type="spellStart"/>
+            <w:ins w:id="4" w:author="Dries Debeer" w:date="2021-12-08T17:22:00Z">
+              <w:r>
+                <w:rPr>
+                  <w:rFonts w:ascii="Times New Roman" w:hAnsi="Times New Roman"/>
+                  <w:sz w:val="24"/>
+                  <w:szCs w:val="24"/>
+                </w:rPr>
+                <w:t>Belg</w:t>
+              </w:r>
+              <w:r>
+                <w:rPr>
+                  <w:rFonts w:ascii="Times New Roman" w:hAnsi="Times New Roman"/>
+                  <w:sz w:val="24"/>
+                  <w:szCs w:val="24"/>
+                </w:rPr>
+                <w:t>ium</w:t>
+              </w:r>
+            </w:ins>
             <w:proofErr w:type="spellEnd"/>
             <w:r>
               <w:rPr>
@@ -183,14 +252,42 @@
                 <w:sz w:val="24"/>
                 <w:szCs w:val="24"/>
               </w:rPr>
-              <w:t xml:space="preserve"> (KU Leuven, Belgien) / Benjamin Becker, M.Sc.</w:t>
-            </w:r>
+              <w:t xml:space="preserve">) </w:t>
+            </w:r>
+            <w:ins w:id="5" w:author="Dries Debeer" w:date="2021-12-08T17:22:00Z">
+              <w:r>
+                <w:rPr>
+                  <w:rFonts w:ascii="Times New Roman" w:hAnsi="Times New Roman"/>
+                  <w:sz w:val="24"/>
+                  <w:szCs w:val="24"/>
+                </w:rPr>
+                <w:br/>
+              </w:r>
+            </w:ins>
+            <w:del w:id="6" w:author="Dries Debeer" w:date="2021-12-08T17:22:00Z">
+              <w:r>
+                <w:rPr>
+                  <w:rFonts w:ascii="Times New Roman" w:hAnsi="Times New Roman"/>
+                  <w:sz w:val="24"/>
+                  <w:szCs w:val="24"/>
+                </w:rPr>
+                <w:delText xml:space="preserve">/ </w:delText>
+              </w:r>
+            </w:del>
             <w:r>
               <w:rPr>
                 <w:rFonts w:ascii="Times New Roman" w:hAnsi="Times New Roman"/>
                 <w:sz w:val="24"/>
                 <w:szCs w:val="24"/>
               </w:rPr>
+              <w:t>Benjamin Becker, M.Sc.</w:t>
+            </w:r>
+            <w:r>
+              <w:rPr>
+                <w:rFonts w:ascii="Times New Roman" w:hAnsi="Times New Roman"/>
+                <w:sz w:val="24"/>
+                <w:szCs w:val="24"/>
+              </w:rPr>
               <w:t xml:space="preserve"> (I</w:t>
             </w:r>
             <w:r>
@@ -201,6 +298,16 @@
               </w:rPr>
               <w:t>QB Berlin</w:t>
             </w:r>
+            <w:ins w:id="7" w:author="Dries Debeer" w:date="2021-12-08T17:22:00Z">
+              <w:r>
+                <w:rPr>
+                  <w:rFonts w:ascii="Times New Roman" w:hAnsi="Times New Roman"/>
+                  <w:sz w:val="24"/>
+                  <w:szCs w:val="24"/>
+                </w:rPr>
+                <w:t>, Germany</w:t>
+              </w:r>
+            </w:ins>
             <w:r>
               <w:rPr>
                 <w:rFonts w:ascii="Times New Roman" w:hAnsi="Times New Roman"/>
@@ -611,9 +718,9 @@
           <w:szCs w:val="24"/>
           <w:lang w:val="en-GB"/>
         </w:rPr>
-        <w:t xml:space="preserve">In this workshop we want to provide R users with advanced tools, which they can use in their daily R-life. </w:t>
-      </w:r>
-      <w:del w:id="0" w:author="Benjamin Becker" w:date="2021-12-08T16:51:00Z">
+        <w:t xml:space="preserve">In this workshop we want to provide R users with </w:t>
+      </w:r>
+      <w:ins w:id="8" w:author="Dries Debeer" w:date="2021-12-08T17:11:00Z">
         <w:r>
           <w:rPr>
             <w:rFonts w:ascii="Times New Roman" w:hAnsi="Times New Roman"/>
@@ -621,10 +728,19 @@
             <w:szCs w:val="24"/>
             <w:lang w:val="en-GB"/>
           </w:rPr>
-          <w:delText>Participants will learn how writing clean code and version controlling will benefit their own work. Furthermore, w</w:delText>
+          <w:t xml:space="preserve">more </w:t>
         </w:r>
-      </w:del>
-      <w:ins w:id="1" w:author="Benjamin Becker" w:date="2021-12-08T16:51:00Z">
+      </w:ins>
+      <w:r>
+        <w:rPr>
+          <w:rFonts w:ascii="Times New Roman" w:hAnsi="Times New Roman"/>
+          <w:sz w:val="24"/>
+          <w:szCs w:val="24"/>
+          <w:lang w:val="en-GB"/>
+        </w:rPr>
+        <w:t xml:space="preserve">advanced </w:t>
+      </w:r>
+      <w:del w:id="9" w:author="Dries Debeer" w:date="2021-12-08T17:11:00Z">
         <w:r>
           <w:rPr>
             <w:rFonts w:ascii="Times New Roman" w:hAnsi="Times New Roman"/>
@@ -632,19 +748,10 @@
             <w:szCs w:val="24"/>
             <w:lang w:val="en-GB"/>
           </w:rPr>
-          <w:t>W</w:t>
+          <w:delText>tools</w:delText>
         </w:r>
-      </w:ins>
-      <w:r>
-        <w:rPr>
-          <w:rFonts w:ascii="Times New Roman" w:hAnsi="Times New Roman"/>
-          <w:sz w:val="24"/>
-          <w:szCs w:val="24"/>
-          <w:lang w:val="en-GB"/>
-        </w:rPr>
-        <w:t>e will focus on different ways of automating R code, including writing and understanding functions</w:t>
-      </w:r>
-      <w:del w:id="2" w:author="Benjamin Becker" w:date="2021-12-08T16:56:00Z">
+      </w:del>
+      <w:ins w:id="10" w:author="Dries Debeer" w:date="2021-12-08T17:11:00Z">
         <w:r>
           <w:rPr>
             <w:rFonts w:ascii="Times New Roman" w:hAnsi="Times New Roman"/>
@@ -652,10 +759,492 @@
             <w:szCs w:val="24"/>
             <w:lang w:val="en-GB"/>
           </w:rPr>
-          <w:delText xml:space="preserve"> and</w:delText>
+          <w:t>skills</w:t>
         </w:r>
-      </w:del>
-      <w:ins w:id="3" w:author="Benjamin Becker" w:date="2021-12-08T16:56:00Z">
+      </w:ins>
+      <w:r>
+        <w:rPr>
+          <w:rFonts w:ascii="Times New Roman" w:hAnsi="Times New Roman"/>
+          <w:sz w:val="24"/>
+          <w:szCs w:val="24"/>
+          <w:lang w:val="en-GB"/>
+        </w:rPr>
+        <w:t xml:space="preserve">, which they can use in their daily R-life. </w:t>
+      </w:r>
+      <w:r>
+        <w:rPr>
+          <w:rFonts w:ascii="Times New Roman" w:hAnsi="Times New Roman"/>
+          <w:sz w:val="24"/>
+          <w:szCs w:val="24"/>
+          <w:lang w:val="en-GB"/>
+        </w:rPr>
+        <w:t>W</w:t>
+      </w:r>
+      <w:r>
+        <w:rPr>
+          <w:rFonts w:ascii="Times New Roman" w:hAnsi="Times New Roman"/>
+          <w:sz w:val="24"/>
+          <w:szCs w:val="24"/>
+          <w:lang w:val="en-GB"/>
+        </w:rPr>
+        <w:t>e will focus on different ways of automating R code, including writing and understanding functions</w:t>
+      </w:r>
+      <w:r>
+        <w:rPr>
+          <w:rFonts w:ascii="Times New Roman" w:hAnsi="Times New Roman"/>
+          <w:sz w:val="24"/>
+          <w:szCs w:val="24"/>
+          <w:lang w:val="en-GB"/>
+        </w:rPr>
+        <w:t>, conditional programming, and</w:t>
+      </w:r>
+      <w:r>
+        <w:rPr>
+          <w:rFonts w:ascii="Times New Roman" w:hAnsi="Times New Roman"/>
+          <w:sz w:val="24"/>
+          <w:szCs w:val="24"/>
+          <w:lang w:val="en-GB"/>
+        </w:rPr>
+        <w:t xml:space="preserve"> iteration (vectorization, loops). We will also give a short </w:t>
+      </w:r>
+      <w:r>
+        <w:rPr>
+          <w:rFonts w:ascii="Times New Roman" w:hAnsi="Times New Roman"/>
+          <w:sz w:val="24"/>
+          <w:szCs w:val="24"/>
+          <w:lang w:val="en-GB"/>
+        </w:rPr>
+        <w:t>overview of good programming practices in R</w:t>
+      </w:r>
+      <w:r>
+        <w:rPr>
+          <w:rFonts w:ascii="Times New Roman" w:hAnsi="Times New Roman"/>
+          <w:sz w:val="24"/>
+          <w:szCs w:val="24"/>
+          <w:lang w:val="en-GB"/>
+        </w:rPr>
+        <w:t>. As the workshop will be held remotely, there will be a strong focus on practical exercises.</w:t>
+      </w:r>
+    </w:p>
+    <w:p>
+      <w:pPr>
+        <w:spacing w:after="120" w:line="360" w:lineRule="exact"/>
+        <w:rPr>
+          <w:rFonts w:ascii="Times New Roman" w:eastAsia="Times New Roman" w:hAnsi="Times New Roman"/>
+          <w:sz w:val="24"/>
+          <w:szCs w:val="24"/>
+          <w:lang w:val="en-GB" w:eastAsia="de-DE"/>
+        </w:rPr>
+      </w:pPr>
+    </w:p>
+    <w:p>
+      <w:pPr>
+        <w:autoSpaceDE w:val="0"/>
+        <w:autoSpaceDN w:val="0"/>
+        <w:adjustRightInd w:val="0"/>
+        <w:spacing w:after="0" w:line="360" w:lineRule="auto"/>
+        <w:jc w:val="both"/>
+        <w:rPr>
+          <w:rFonts w:ascii="Times New Roman" w:eastAsia="Times New Roman" w:hAnsi="Times New Roman"/>
+          <w:sz w:val="24"/>
+          <w:szCs w:val="24"/>
+          <w:lang w:val="en-GB" w:eastAsia="de-DE"/>
+        </w:rPr>
+      </w:pPr>
+      <w:r>
+        <w:rPr>
+          <w:rFonts w:ascii="Times New Roman" w:eastAsia="Times New Roman" w:hAnsi="Times New Roman"/>
+          <w:b/>
+          <w:i/>
+          <w:sz w:val="24"/>
+          <w:szCs w:val="24"/>
+          <w:lang w:val="en-GB" w:eastAsia="de-DE"/>
+        </w:rPr>
+        <w:t>Contents.</w:t>
+      </w:r>
+      <w:r>
+        <w:rPr>
+          <w:rFonts w:ascii="Times New Roman" w:eastAsia="Times New Roman" w:hAnsi="Times New Roman"/>
+          <w:sz w:val="24"/>
+          <w:szCs w:val="24"/>
+          <w:lang w:val="en-GB" w:eastAsia="de-DE"/>
+        </w:rPr>
+        <w:t xml:space="preserve"> </w:t>
+      </w:r>
+    </w:p>
+    <w:p>
+      <w:pPr>
+        <w:spacing w:after="0" w:line="360" w:lineRule="exact"/>
+        <w:rPr>
+          <w:rFonts w:ascii="Times New Roman" w:eastAsia="Times New Roman" w:hAnsi="Times New Roman"/>
+          <w:sz w:val="24"/>
+          <w:szCs w:val="24"/>
+          <w:lang w:val="en-GB" w:eastAsia="de-DE"/>
+        </w:rPr>
+      </w:pPr>
+      <w:r>
+        <w:rPr>
+          <w:rFonts w:ascii="Times New Roman" w:eastAsia="Times New Roman" w:hAnsi="Times New Roman"/>
+          <w:sz w:val="24"/>
+          <w:szCs w:val="24"/>
+          <w:lang w:val="en-GB" w:eastAsia="de-DE"/>
+        </w:rPr>
+        <w:t xml:space="preserve">After a short </w:t>
+      </w:r>
+      <w:ins w:id="11" w:author="Benjamin Becker" w:date="2021-12-08T16:54:00Z">
+        <w:r>
+          <w:rPr>
+            <w:rFonts w:ascii="Times New Roman" w:eastAsia="Times New Roman" w:hAnsi="Times New Roman"/>
+            <w:sz w:val="24"/>
+            <w:szCs w:val="24"/>
+            <w:lang w:val="en-GB" w:eastAsia="de-DE"/>
+          </w:rPr>
+          <w:t xml:space="preserve">introduction </w:t>
+        </w:r>
+        <w:del w:id="12" w:author="Dries Debeer" w:date="2021-12-08T17:12:00Z">
+          <w:r>
+            <w:rPr>
+              <w:rFonts w:ascii="Times New Roman" w:eastAsia="Times New Roman" w:hAnsi="Times New Roman"/>
+              <w:sz w:val="24"/>
+              <w:szCs w:val="24"/>
+              <w:lang w:val="en-GB" w:eastAsia="de-DE"/>
+            </w:rPr>
+            <w:delText>into the more advanced features of</w:delText>
+          </w:r>
+        </w:del>
+      </w:ins>
+      <w:ins w:id="13" w:author="Dries Debeer" w:date="2021-12-08T17:12:00Z">
+        <w:r>
+          <w:rPr>
+            <w:rFonts w:ascii="Times New Roman" w:eastAsia="Times New Roman" w:hAnsi="Times New Roman"/>
+            <w:sz w:val="24"/>
+            <w:szCs w:val="24"/>
+            <w:lang w:val="en-GB" w:eastAsia="de-DE"/>
+          </w:rPr>
+          <w:t>(including instructions of how to setup</w:t>
+        </w:r>
+      </w:ins>
+      <w:ins w:id="14" w:author="Benjamin Becker" w:date="2021-12-08T16:54:00Z">
+        <w:r>
+          <w:rPr>
+            <w:rFonts w:ascii="Times New Roman" w:eastAsia="Times New Roman" w:hAnsi="Times New Roman"/>
+            <w:sz w:val="24"/>
+            <w:szCs w:val="24"/>
+            <w:lang w:val="en-GB" w:eastAsia="de-DE"/>
+          </w:rPr>
+          <w:t xml:space="preserve"> RStudio</w:t>
+        </w:r>
+      </w:ins>
+      <w:ins w:id="15" w:author="Dries Debeer" w:date="2021-12-08T17:12:00Z">
+        <w:r>
+          <w:rPr>
+            <w:rFonts w:ascii="Times New Roman" w:eastAsia="Times New Roman" w:hAnsi="Times New Roman"/>
+            <w:sz w:val="24"/>
+            <w:szCs w:val="24"/>
+            <w:lang w:val="en-GB" w:eastAsia="de-DE"/>
+          </w:rPr>
+          <w:t>)</w:t>
+        </w:r>
+      </w:ins>
+      <w:r>
+        <w:rPr>
+          <w:rFonts w:ascii="Times New Roman" w:eastAsia="Times New Roman" w:hAnsi="Times New Roman"/>
+          <w:sz w:val="24"/>
+          <w:szCs w:val="24"/>
+          <w:lang w:val="en-GB" w:eastAsia="de-DE"/>
+        </w:rPr>
+        <w:t>, the following t</w:t>
+      </w:r>
+      <w:r>
+        <w:rPr>
+          <w:rFonts w:ascii="Times New Roman" w:eastAsia="Times New Roman" w:hAnsi="Times New Roman"/>
+          <w:sz w:val="24"/>
+          <w:szCs w:val="24"/>
+          <w:lang w:val="en-GB" w:eastAsia="de-DE"/>
+        </w:rPr>
+        <w:t>opics</w:t>
+      </w:r>
+      <w:r>
+        <w:rPr>
+          <w:rFonts w:ascii="Times New Roman" w:eastAsia="Times New Roman" w:hAnsi="Times New Roman"/>
+          <w:sz w:val="24"/>
+          <w:szCs w:val="24"/>
+          <w:lang w:val="en-GB" w:eastAsia="de-DE"/>
+        </w:rPr>
+        <w:t xml:space="preserve"> will be covered during the course:</w:t>
+      </w:r>
+    </w:p>
+    <w:p>
+      <w:pPr>
+        <w:pStyle w:val="ListParagraph"/>
+        <w:numPr>
+          <w:ilvl w:val="0"/>
+          <w:numId w:val="2"/>
+        </w:numPr>
+        <w:spacing w:after="0" w:line="360" w:lineRule="exact"/>
+        <w:rPr>
+          <w:rFonts w:ascii="Times New Roman" w:eastAsia="Times New Roman" w:hAnsi="Times New Roman"/>
+          <w:sz w:val="24"/>
+          <w:szCs w:val="24"/>
+          <w:lang w:val="en-GB" w:eastAsia="de-DE"/>
+        </w:rPr>
+      </w:pPr>
+      <w:r>
+        <w:rPr>
+          <w:rFonts w:ascii="Times New Roman" w:eastAsia="Times New Roman" w:hAnsi="Times New Roman"/>
+          <w:sz w:val="24"/>
+          <w:szCs w:val="24"/>
+          <w:lang w:val="en-GB" w:eastAsia="de-DE"/>
+        </w:rPr>
+        <w:t>Flow &amp; conditional programming</w:t>
+      </w:r>
+    </w:p>
+    <w:p>
+      <w:pPr>
+        <w:pStyle w:val="ListParagraph"/>
+        <w:numPr>
+          <w:ilvl w:val="0"/>
+          <w:numId w:val="2"/>
+        </w:numPr>
+        <w:spacing w:after="0" w:line="360" w:lineRule="exact"/>
+        <w:rPr>
+          <w:rFonts w:ascii="Times New Roman" w:eastAsia="Times New Roman" w:hAnsi="Times New Roman"/>
+          <w:sz w:val="24"/>
+          <w:szCs w:val="24"/>
+          <w:lang w:val="en-GB" w:eastAsia="de-DE"/>
+        </w:rPr>
+      </w:pPr>
+      <w:r>
+        <w:rPr>
+          <w:rFonts w:ascii="Times New Roman" w:eastAsia="Times New Roman" w:hAnsi="Times New Roman"/>
+          <w:sz w:val="24"/>
+          <w:szCs w:val="24"/>
+          <w:lang w:val="en-GB" w:eastAsia="de-DE"/>
+        </w:rPr>
+        <w:t>Loops &amp; iteration</w:t>
+      </w:r>
+      <w:r>
+        <w:rPr>
+          <w:rFonts w:ascii="Times New Roman" w:eastAsia="Times New Roman" w:hAnsi="Times New Roman"/>
+          <w:sz w:val="24"/>
+          <w:szCs w:val="24"/>
+          <w:lang w:val="en-GB" w:eastAsia="de-DE"/>
+        </w:rPr>
+        <w:t xml:space="preserve"> </w:t>
+      </w:r>
+    </w:p>
+    <w:p>
+      <w:pPr>
+        <w:spacing w:after="0" w:line="360" w:lineRule="exact"/>
+        <w:rPr>
+          <w:rFonts w:ascii="Times New Roman" w:eastAsia="Times New Roman" w:hAnsi="Times New Roman"/>
+          <w:sz w:val="24"/>
+          <w:szCs w:val="24"/>
+          <w:lang w:val="en-GB" w:eastAsia="de-DE"/>
+        </w:rPr>
+      </w:pPr>
+      <w:r>
+        <w:rPr>
+          <w:rFonts w:ascii="Times New Roman" w:eastAsia="Times New Roman" w:hAnsi="Times New Roman"/>
+          <w:sz w:val="24"/>
+          <w:szCs w:val="24"/>
+          <w:lang w:val="en-GB" w:eastAsia="de-DE"/>
+        </w:rPr>
+        <w:t xml:space="preserve">- </w:t>
+      </w:r>
+      <w:r>
+        <w:rPr>
+          <w:rFonts w:ascii="Times New Roman" w:eastAsia="Times New Roman" w:hAnsi="Times New Roman"/>
+          <w:sz w:val="24"/>
+          <w:szCs w:val="24"/>
+          <w:lang w:val="en-GB" w:eastAsia="de-DE"/>
+        </w:rPr>
+        <w:t>F</w:t>
+      </w:r>
+      <w:r>
+        <w:rPr>
+          <w:rFonts w:ascii="Times New Roman" w:eastAsia="Times New Roman" w:hAnsi="Times New Roman"/>
+          <w:sz w:val="24"/>
+          <w:szCs w:val="24"/>
+          <w:lang w:val="en-GB" w:eastAsia="de-DE"/>
+        </w:rPr>
+        <w:t xml:space="preserve">unctions </w:t>
+      </w:r>
+    </w:p>
+    <w:p>
+      <w:pPr>
+        <w:spacing w:after="0" w:line="360" w:lineRule="exact"/>
+        <w:rPr>
+          <w:rFonts w:ascii="Times New Roman" w:eastAsia="Times New Roman" w:hAnsi="Times New Roman"/>
+          <w:sz w:val="24"/>
+          <w:szCs w:val="24"/>
+          <w:lang w:val="en-GB" w:eastAsia="de-DE"/>
+        </w:rPr>
+      </w:pPr>
+      <w:r>
+        <w:rPr>
+          <w:rFonts w:ascii="Times New Roman" w:eastAsia="Times New Roman" w:hAnsi="Times New Roman"/>
+          <w:sz w:val="24"/>
+          <w:szCs w:val="24"/>
+          <w:lang w:val="en-GB" w:eastAsia="de-DE"/>
+        </w:rPr>
+        <w:t xml:space="preserve">- </w:t>
+      </w:r>
+      <w:r>
+        <w:rPr>
+          <w:rFonts w:ascii="Times New Roman" w:eastAsia="Times New Roman" w:hAnsi="Times New Roman"/>
+          <w:sz w:val="24"/>
+          <w:szCs w:val="24"/>
+          <w:lang w:val="en-GB" w:eastAsia="de-DE"/>
+        </w:rPr>
+        <w:t>Good programming practices</w:t>
+      </w:r>
+    </w:p>
+    <w:p>
+      <w:pPr>
+        <w:spacing w:after="0" w:line="360" w:lineRule="exact"/>
+        <w:rPr>
+          <w:rFonts w:ascii="Times New Roman" w:hAnsi="Times New Roman"/>
+          <w:sz w:val="24"/>
+          <w:szCs w:val="24"/>
+          <w:lang w:val="en-GB"/>
+        </w:rPr>
+      </w:pPr>
+    </w:p>
+    <w:p>
+      <w:pPr>
+        <w:spacing w:after="0" w:line="360" w:lineRule="exact"/>
+        <w:rPr>
+          <w:rFonts w:ascii="Times New Roman" w:hAnsi="Times New Roman"/>
+          <w:sz w:val="24"/>
+          <w:szCs w:val="24"/>
+          <w:lang w:val="en-US"/>
+        </w:rPr>
+      </w:pPr>
+    </w:p>
+    <w:p>
+      <w:pPr>
+        <w:spacing w:after="0" w:line="360" w:lineRule="exact"/>
+        <w:rPr>
+          <w:rFonts w:ascii="Times New Roman" w:hAnsi="Times New Roman"/>
+          <w:b/>
+          <w:i/>
+          <w:sz w:val="24"/>
+          <w:szCs w:val="24"/>
+          <w:lang w:val="en-GB"/>
+        </w:rPr>
+      </w:pPr>
+      <w:r>
+        <w:rPr>
+          <w:rFonts w:ascii="Times New Roman" w:hAnsi="Times New Roman"/>
+          <w:b/>
+          <w:i/>
+          <w:sz w:val="24"/>
+          <w:szCs w:val="24"/>
+          <w:lang w:val="en-GB"/>
+        </w:rPr>
+        <w:t>Previous knowledge required.</w:t>
+      </w:r>
+    </w:p>
+    <w:p>
+      <w:pPr>
+        <w:spacing w:after="0" w:line="360" w:lineRule="exact"/>
+        <w:rPr>
+          <w:rFonts w:ascii="Times New Roman" w:hAnsi="Times New Roman"/>
+          <w:sz w:val="24"/>
+          <w:szCs w:val="24"/>
+          <w:lang w:val="en-GB"/>
+        </w:rPr>
+      </w:pPr>
+      <w:r>
+        <w:rPr>
+          <w:rFonts w:ascii="Times New Roman" w:hAnsi="Times New Roman"/>
+          <w:sz w:val="24"/>
+          <w:szCs w:val="24"/>
+          <w:lang w:val="en-GB"/>
+        </w:rPr>
+        <w:lastRenderedPageBreak/>
+        <w:t xml:space="preserve">Participants should have previous experience using R and RStudio. Participants should be able to efficiently: </w:t>
+      </w:r>
+    </w:p>
+    <w:p>
+      <w:pPr>
+        <w:pStyle w:val="ListParagraph"/>
+        <w:numPr>
+          <w:ilvl w:val="0"/>
+          <w:numId w:val="1"/>
+        </w:numPr>
+        <w:spacing w:after="0" w:line="360" w:lineRule="exact"/>
+        <w:rPr>
+          <w:rFonts w:ascii="Times New Roman" w:hAnsi="Times New Roman"/>
+          <w:sz w:val="24"/>
+          <w:szCs w:val="24"/>
+          <w:lang w:val="en-GB"/>
+        </w:rPr>
+      </w:pPr>
+      <w:r>
+        <w:rPr>
+          <w:rFonts w:ascii="Times New Roman" w:hAnsi="Times New Roman"/>
+          <w:sz w:val="24"/>
+          <w:szCs w:val="24"/>
+          <w:lang w:val="en-GB"/>
+        </w:rPr>
+        <w:t>Read and write data in R</w:t>
+      </w:r>
+    </w:p>
+    <w:p>
+      <w:pPr>
+        <w:pStyle w:val="ListParagraph"/>
+        <w:numPr>
+          <w:ilvl w:val="0"/>
+          <w:numId w:val="1"/>
+        </w:numPr>
+        <w:spacing w:after="0" w:line="360" w:lineRule="exact"/>
+        <w:rPr>
+          <w:ins w:id="16" w:author="Dries Debeer" w:date="2021-12-08T17:12:00Z"/>
+          <w:rFonts w:ascii="Times New Roman" w:hAnsi="Times New Roman"/>
+          <w:sz w:val="24"/>
+          <w:szCs w:val="24"/>
+          <w:lang w:val="en-GB"/>
+        </w:rPr>
+      </w:pPr>
+      <w:r>
+        <w:rPr>
+          <w:rFonts w:ascii="Times New Roman" w:hAnsi="Times New Roman"/>
+          <w:sz w:val="24"/>
+          <w:szCs w:val="24"/>
+          <w:lang w:val="en-GB"/>
+        </w:rPr>
+        <w:t xml:space="preserve">Manipulate </w:t>
+      </w:r>
+      <w:proofErr w:type="spellStart"/>
+      <w:r>
+        <w:rPr>
+          <w:rFonts w:ascii="Times New Roman" w:hAnsi="Times New Roman"/>
+          <w:sz w:val="24"/>
+          <w:szCs w:val="24"/>
+          <w:lang w:val="en-GB"/>
+        </w:rPr>
+        <w:t>data.frames</w:t>
+      </w:r>
+      <w:proofErr w:type="spellEnd"/>
+    </w:p>
+    <w:p>
+      <w:pPr>
+        <w:pStyle w:val="ListParagraph"/>
+        <w:numPr>
+          <w:ilvl w:val="0"/>
+          <w:numId w:val="1"/>
+        </w:numPr>
+        <w:spacing w:after="0" w:line="360" w:lineRule="exact"/>
+        <w:rPr>
+          <w:rFonts w:ascii="Times New Roman" w:hAnsi="Times New Roman"/>
+          <w:sz w:val="24"/>
+          <w:szCs w:val="24"/>
+          <w:lang w:val="en-GB"/>
+        </w:rPr>
+      </w:pPr>
+      <w:ins w:id="17" w:author="Dries Debeer" w:date="2021-12-08T17:13:00Z">
         <w:r>
           <w:rPr>
             <w:rFonts w:ascii="Times New Roman" w:hAnsi="Times New Roman"/>
@@ -663,21 +1252,10 @@
             <w:szCs w:val="24"/>
             <w:lang w:val="en-GB"/>
           </w:rPr>
-          <w:t>, conditional programming, and</w:t>
+          <w:t xml:space="preserve">Manipulate vectors, matrixes and lists </w:t>
         </w:r>
       </w:ins>
-      <w:bookmarkStart w:id="4" w:name="_GoBack"/>
-      <w:bookmarkEnd w:id="4"/>
-      <w:r>
-        <w:rPr>
-          <w:rFonts w:ascii="Times New Roman" w:hAnsi="Times New Roman"/>
-          <w:sz w:val="24"/>
-          <w:szCs w:val="24"/>
-          <w:lang w:val="en-GB"/>
-        </w:rPr>
-        <w:t xml:space="preserve"> iteration (vectorization, loops</w:t>
-      </w:r>
-      <w:del w:id="5" w:author="Benjamin Becker" w:date="2021-12-08T16:52:00Z">
+      <w:ins w:id="18" w:author="Dries Debeer" w:date="2021-12-08T17:20:00Z">
         <w:r>
           <w:rPr>
             <w:rFonts w:ascii="Times New Roman" w:hAnsi="Times New Roman"/>
@@ -685,38 +1263,334 @@
             <w:szCs w:val="24"/>
             <w:lang w:val="en-GB"/>
           </w:rPr>
-          <w:delText>, functionals</w:delText>
+          <w:t>using base R</w:t>
         </w:r>
-      </w:del>
-      <w:r>
-        <w:rPr>
-          <w:rFonts w:ascii="Times New Roman" w:hAnsi="Times New Roman"/>
-          <w:sz w:val="24"/>
-          <w:szCs w:val="24"/>
-          <w:lang w:val="en-GB"/>
-        </w:rPr>
-        <w:t xml:space="preserve">). We will also give a short </w:t>
-      </w:r>
-      <w:del w:id="6" w:author="Benjamin Becker" w:date="2021-12-08T16:53:00Z">
+      </w:ins>
+    </w:p>
+    <w:p>
+      <w:pPr>
+        <w:pStyle w:val="ListParagraph"/>
+        <w:numPr>
+          <w:ilvl w:val="0"/>
+          <w:numId w:val="1"/>
+        </w:numPr>
+        <w:spacing w:after="0" w:line="360" w:lineRule="exact"/>
+        <w:rPr>
+          <w:rFonts w:ascii="Times New Roman" w:hAnsi="Times New Roman"/>
+          <w:sz w:val="24"/>
+          <w:szCs w:val="24"/>
+          <w:lang w:val="en-GB"/>
+        </w:rPr>
+      </w:pPr>
+      <w:r>
+        <w:rPr>
+          <w:rFonts w:ascii="Times New Roman" w:hAnsi="Times New Roman"/>
+          <w:sz w:val="24"/>
+          <w:szCs w:val="24"/>
+          <w:lang w:val="en-GB"/>
+        </w:rPr>
+        <w:t>Fit statistical model</w:t>
+      </w:r>
+    </w:p>
+    <w:p>
+      <w:pPr>
+        <w:pStyle w:val="ListParagraph"/>
+        <w:numPr>
+          <w:ilvl w:val="0"/>
+          <w:numId w:val="1"/>
+        </w:numPr>
+        <w:spacing w:after="0" w:line="360" w:lineRule="exact"/>
+        <w:rPr>
+          <w:rFonts w:ascii="Times New Roman" w:hAnsi="Times New Roman"/>
+          <w:sz w:val="24"/>
+          <w:szCs w:val="24"/>
+          <w:lang w:val="en-GB"/>
+        </w:rPr>
+      </w:pPr>
+      <w:r>
+        <w:rPr>
+          <w:rFonts w:ascii="Times New Roman" w:hAnsi="Times New Roman"/>
+          <w:sz w:val="24"/>
+          <w:szCs w:val="24"/>
+          <w:lang w:val="en-GB"/>
+        </w:rPr>
+        <w:t>Make visualizations of data</w:t>
+      </w:r>
+    </w:p>
+    <w:p>
+      <w:pPr>
+        <w:spacing w:after="0" w:line="360" w:lineRule="exact"/>
+        <w:rPr>
+          <w:rFonts w:ascii="Times New Roman" w:hAnsi="Times New Roman"/>
+          <w:sz w:val="24"/>
+          <w:szCs w:val="24"/>
+          <w:lang w:val="en-US"/>
+        </w:rPr>
+      </w:pPr>
+    </w:p>
+    <w:p>
+      <w:pPr>
+        <w:spacing w:after="0" w:line="360" w:lineRule="exact"/>
+        <w:rPr>
+          <w:rFonts w:ascii="Times New Roman" w:hAnsi="Times New Roman"/>
+          <w:sz w:val="24"/>
+          <w:szCs w:val="24"/>
+          <w:lang w:val="en-US"/>
+        </w:rPr>
+      </w:pPr>
+    </w:p>
+    <w:p>
+      <w:pPr>
+        <w:spacing w:after="0" w:line="360" w:lineRule="exact"/>
+        <w:rPr>
+          <w:rFonts w:ascii="Times New Roman" w:hAnsi="Times New Roman"/>
+          <w:b/>
+          <w:i/>
+          <w:sz w:val="24"/>
+          <w:szCs w:val="24"/>
+          <w:lang w:val="en-GB"/>
+        </w:rPr>
+      </w:pPr>
+      <w:r>
+        <w:rPr>
+          <w:rFonts w:ascii="Times New Roman" w:hAnsi="Times New Roman"/>
+          <w:b/>
+          <w:i/>
+          <w:sz w:val="24"/>
+          <w:szCs w:val="24"/>
+          <w:lang w:val="en-GB"/>
+        </w:rPr>
+        <w:t>Literatur</w:t>
+      </w:r>
+      <w:r>
+        <w:rPr>
+          <w:rFonts w:ascii="Times New Roman" w:hAnsi="Times New Roman"/>
+          <w:b/>
+          <w:i/>
+          <w:sz w:val="24"/>
+          <w:szCs w:val="24"/>
+          <w:lang w:val="en-GB"/>
+        </w:rPr>
+        <w:t>e</w:t>
+      </w:r>
+      <w:r>
+        <w:rPr>
+          <w:rFonts w:ascii="Times New Roman" w:hAnsi="Times New Roman"/>
+          <w:b/>
+          <w:i/>
+          <w:sz w:val="24"/>
+          <w:szCs w:val="24"/>
+          <w:lang w:val="en-GB"/>
+        </w:rPr>
+        <w:t>.</w:t>
+      </w:r>
+    </w:p>
+    <w:p>
+      <w:pPr>
+        <w:spacing w:after="0" w:line="360" w:lineRule="exact"/>
+        <w:rPr>
+          <w:rFonts w:ascii="Times New Roman" w:hAnsi="Times New Roman"/>
+          <w:sz w:val="24"/>
+          <w:szCs w:val="24"/>
+          <w:lang w:val="en-US"/>
+        </w:rPr>
+      </w:pPr>
+      <w:r>
+        <w:rPr>
+          <w:rFonts w:ascii="Times New Roman" w:hAnsi="Times New Roman"/>
+          <w:sz w:val="24"/>
+          <w:szCs w:val="24"/>
+          <w:lang w:val="en-US"/>
+        </w:rPr>
+        <w:t xml:space="preserve">Wickham, H. (2019). </w:t>
+      </w:r>
+      <w:r>
+        <w:rPr>
+          <w:rFonts w:ascii="Times New Roman" w:hAnsi="Times New Roman"/>
+          <w:i/>
+          <w:sz w:val="24"/>
+          <w:szCs w:val="24"/>
+          <w:lang w:val="en-US"/>
+        </w:rPr>
+        <w:t>Advanced R</w:t>
+      </w:r>
+      <w:r>
+        <w:rPr>
+          <w:rFonts w:ascii="Times New Roman" w:hAnsi="Times New Roman"/>
+          <w:sz w:val="24"/>
+          <w:szCs w:val="24"/>
+          <w:lang w:val="en-US"/>
+        </w:rPr>
+        <w:t xml:space="preserve">. CRC press. </w:t>
+      </w:r>
+    </w:p>
+    <w:p>
+      <w:pPr>
+        <w:spacing w:after="0" w:line="360" w:lineRule="exact"/>
+        <w:rPr>
+          <w:rFonts w:ascii="Times New Roman" w:hAnsi="Times New Roman"/>
+          <w:sz w:val="24"/>
+          <w:szCs w:val="24"/>
+          <w:lang w:val="en-US"/>
+        </w:rPr>
+      </w:pPr>
+      <w:r>
+        <w:rPr>
+          <w:rFonts w:ascii="Times New Roman" w:hAnsi="Times New Roman"/>
+          <w:sz w:val="24"/>
+          <w:szCs w:val="24"/>
+          <w:lang w:val="en-US"/>
+        </w:rPr>
+        <w:t xml:space="preserve">Chambers, J. (2008). </w:t>
+      </w:r>
+      <w:r>
+        <w:rPr>
+          <w:rFonts w:ascii="Times New Roman" w:hAnsi="Times New Roman"/>
+          <w:i/>
+          <w:iCs/>
+          <w:sz w:val="24"/>
+          <w:szCs w:val="24"/>
+          <w:lang w:val="en-US"/>
+        </w:rPr>
+        <w:t xml:space="preserve">Software for data analysis: </w:t>
+      </w:r>
+      <w:r>
+        <w:rPr>
+          <w:rFonts w:ascii="Times New Roman" w:hAnsi="Times New Roman"/>
+          <w:i/>
+          <w:iCs/>
+          <w:sz w:val="24"/>
+          <w:szCs w:val="24"/>
+          <w:lang w:val="en-US"/>
+        </w:rPr>
+        <w:t>P</w:t>
+      </w:r>
+      <w:r>
+        <w:rPr>
+          <w:rFonts w:ascii="Times New Roman" w:hAnsi="Times New Roman"/>
+          <w:i/>
+          <w:iCs/>
+          <w:sz w:val="24"/>
+          <w:szCs w:val="24"/>
+          <w:lang w:val="en-US"/>
+        </w:rPr>
+        <w:t>rogramming with R</w:t>
+      </w:r>
+      <w:r>
+        <w:rPr>
+          <w:rFonts w:ascii="Times New Roman" w:hAnsi="Times New Roman"/>
+          <w:sz w:val="24"/>
+          <w:szCs w:val="24"/>
+          <w:lang w:val="en-US"/>
+        </w:rPr>
+        <w:t>. Springer Science &amp; Business Media.</w:t>
+      </w:r>
+    </w:p>
+    <w:p>
+      <w:pPr>
+        <w:spacing w:after="0" w:line="360" w:lineRule="exact"/>
+        <w:rPr>
+          <w:rFonts w:ascii="Times New Roman" w:hAnsi="Times New Roman"/>
+          <w:sz w:val="24"/>
+          <w:szCs w:val="24"/>
+          <w:lang w:val="en-US"/>
+        </w:rPr>
+      </w:pPr>
+    </w:p>
+    <w:p>
+      <w:pPr>
+        <w:spacing w:after="0" w:line="360" w:lineRule="exact"/>
+        <w:rPr>
+          <w:rFonts w:ascii="Times New Roman" w:hAnsi="Times New Roman"/>
+          <w:sz w:val="24"/>
+          <w:szCs w:val="24"/>
+          <w:lang w:val="en-US"/>
+        </w:rPr>
+      </w:pPr>
+    </w:p>
+    <w:p>
+      <w:pPr>
+        <w:spacing w:after="0" w:line="360" w:lineRule="exact"/>
+        <w:rPr>
+          <w:rFonts w:ascii="Times New Roman" w:hAnsi="Times New Roman"/>
+          <w:sz w:val="24"/>
+          <w:szCs w:val="24"/>
+          <w:lang w:val="en-US"/>
+        </w:rPr>
+      </w:pPr>
+      <w:r>
+        <w:rPr>
+          <w:rFonts w:ascii="Times New Roman" w:hAnsi="Times New Roman"/>
+          <w:b/>
+          <w:i/>
+          <w:sz w:val="24"/>
+          <w:szCs w:val="24"/>
+          <w:lang w:val="en-GB"/>
+        </w:rPr>
+        <w:t>Software</w:t>
+      </w:r>
+      <w:r>
+        <w:rPr>
+          <w:rFonts w:ascii="Times New Roman" w:hAnsi="Times New Roman"/>
+          <w:b/>
+          <w:i/>
+          <w:sz w:val="24"/>
+          <w:szCs w:val="24"/>
+          <w:lang w:val="en-GB"/>
+        </w:rPr>
+        <w:t xml:space="preserve"> requirements</w:t>
+      </w:r>
+      <w:r>
+        <w:rPr>
+          <w:rFonts w:ascii="Times New Roman" w:hAnsi="Times New Roman"/>
+          <w:b/>
+          <w:i/>
+          <w:sz w:val="24"/>
+          <w:szCs w:val="24"/>
+          <w:lang w:val="en-GB"/>
+        </w:rPr>
+        <w:t>.</w:t>
+      </w:r>
+    </w:p>
+    <w:p>
+      <w:pPr>
+        <w:spacing w:after="0" w:line="360" w:lineRule="exact"/>
+        <w:rPr>
+          <w:rFonts w:ascii="Times New Roman" w:hAnsi="Times New Roman"/>
+          <w:sz w:val="24"/>
+          <w:szCs w:val="24"/>
+          <w:lang w:val="en-US"/>
+        </w:rPr>
+      </w:pPr>
+      <w:r>
+        <w:rPr>
+          <w:rFonts w:ascii="Times New Roman" w:hAnsi="Times New Roman"/>
+          <w:sz w:val="24"/>
+          <w:szCs w:val="24"/>
+          <w:lang w:val="en-US"/>
+        </w:rPr>
+        <w:t>R [&gt;= 4.</w:t>
+      </w:r>
+      <w:del w:id="19" w:author="Dries Debeer" w:date="2021-12-08T17:21:00Z">
         <w:r>
           <w:rPr>
             <w:rFonts w:ascii="Times New Roman" w:hAnsi="Times New Roman"/>
             <w:sz w:val="24"/>
             <w:szCs w:val="24"/>
-            <w:lang w:val="en-GB"/>
+            <w:lang w:val="en-US"/>
           </w:rPr>
-          <w:delText>outlook on more advanced tools such as S3 methods, with literature for further self-study</w:delText>
+          <w:delText>0</w:delText>
         </w:r>
       </w:del>
-      <w:ins w:id="7" w:author="Benjamin Becker" w:date="2021-12-08T16:53:00Z">
+      <w:ins w:id="20" w:author="Dries Debeer" w:date="2021-12-08T17:21:00Z">
         <w:r>
           <w:rPr>
             <w:rFonts w:ascii="Times New Roman" w:hAnsi="Times New Roman"/>
             <w:sz w:val="24"/>
             <w:szCs w:val="24"/>
-            <w:lang w:val="en-GB"/>
+            <w:lang w:val="en-US"/>
           </w:rPr>
-          <w:t>overview of good programming practices in R</w:t>
+          <w:t>1</w:t>
         </w:r>
       </w:ins>
       <w:r>
@@ -724,917 +1598,40 @@
           <w:rFonts w:ascii="Times New Roman" w:hAnsi="Times New Roman"/>
           <w:sz w:val="24"/>
           <w:szCs w:val="24"/>
-          <w:lang w:val="en-GB"/>
-        </w:rPr>
-        <w:t>. As the workshop will be held remotely, there will be a strong focus on practical exercises.</w:t>
-      </w:r>
-    </w:p>
-    <w:p>
-      <w:pPr>
-        <w:spacing w:after="120" w:line="360" w:lineRule="exact"/>
-        <w:rPr>
-          <w:rFonts w:ascii="Times New Roman" w:eastAsia="Times New Roman" w:hAnsi="Times New Roman"/>
-          <w:sz w:val="24"/>
-          <w:szCs w:val="24"/>
-          <w:lang w:val="en-GB" w:eastAsia="de-DE"/>
-        </w:rPr>
-      </w:pPr>
-    </w:p>
-    <w:p>
-      <w:pPr>
-        <w:autoSpaceDE w:val="0"/>
-        <w:autoSpaceDN w:val="0"/>
-        <w:adjustRightInd w:val="0"/>
-        <w:spacing w:after="0" w:line="360" w:lineRule="auto"/>
-        <w:jc w:val="both"/>
-        <w:rPr>
-          <w:rFonts w:ascii="Times New Roman" w:eastAsia="Times New Roman" w:hAnsi="Times New Roman"/>
-          <w:sz w:val="24"/>
-          <w:szCs w:val="24"/>
-          <w:lang w:val="en-GB" w:eastAsia="de-DE"/>
-        </w:rPr>
-      </w:pPr>
-      <w:r>
-        <w:rPr>
-          <w:rFonts w:ascii="Times New Roman" w:eastAsia="Times New Roman" w:hAnsi="Times New Roman"/>
-          <w:b/>
-          <w:i/>
-          <w:sz w:val="24"/>
-          <w:szCs w:val="24"/>
-          <w:lang w:val="en-GB" w:eastAsia="de-DE"/>
-        </w:rPr>
-        <w:t>Contents.</w:t>
-      </w:r>
-      <w:r>
-        <w:rPr>
-          <w:rFonts w:ascii="Times New Roman" w:eastAsia="Times New Roman" w:hAnsi="Times New Roman"/>
-          <w:sz w:val="24"/>
-          <w:szCs w:val="24"/>
-          <w:lang w:val="en-GB" w:eastAsia="de-DE"/>
-        </w:rPr>
-        <w:t xml:space="preserve"> </w:t>
-      </w:r>
-    </w:p>
-    <w:p>
-      <w:pPr>
-        <w:spacing w:after="0" w:line="360" w:lineRule="exact"/>
-        <w:rPr>
-          <w:rFonts w:ascii="Times New Roman" w:eastAsia="Times New Roman" w:hAnsi="Times New Roman"/>
-          <w:sz w:val="24"/>
-          <w:szCs w:val="24"/>
-          <w:lang w:val="en-GB" w:eastAsia="de-DE"/>
-        </w:rPr>
-      </w:pPr>
-      <w:r>
-        <w:rPr>
-          <w:rFonts w:ascii="Times New Roman" w:eastAsia="Times New Roman" w:hAnsi="Times New Roman"/>
-          <w:sz w:val="24"/>
-          <w:szCs w:val="24"/>
-          <w:lang w:val="en-GB" w:eastAsia="de-DE"/>
-        </w:rPr>
-        <w:t xml:space="preserve">After a short </w:t>
-      </w:r>
-      <w:del w:id="8" w:author="Benjamin Becker" w:date="2021-12-08T16:54:00Z">
+          <w:lang w:val="en-US"/>
+        </w:rPr>
+        <w:t>.</w:t>
+      </w:r>
+      <w:del w:id="21" w:author="Dries Debeer" w:date="2021-12-08T17:21:00Z">
         <w:r>
           <w:rPr>
-            <w:rFonts w:ascii="Times New Roman" w:eastAsia="Times New Roman" w:hAnsi="Times New Roman"/>
+            <w:rFonts w:ascii="Times New Roman" w:hAnsi="Times New Roman"/>
             <w:sz w:val="24"/>
             <w:szCs w:val="24"/>
-            <w:lang w:val="en-GB" w:eastAsia="de-DE"/>
+            <w:lang w:val="en-US"/>
           </w:rPr>
-          <w:delText>overview of the fundamental elements and the basic data types of the R programming language</w:delText>
+          <w:delText>0</w:delText>
         </w:r>
       </w:del>
-      <w:ins w:id="9" w:author="Benjamin Becker" w:date="2021-12-08T16:54:00Z">
+      <w:ins w:id="22" w:author="Dries Debeer" w:date="2021-12-08T17:21:00Z">
         <w:r>
           <w:rPr>
-            <w:rFonts w:ascii="Times New Roman" w:eastAsia="Times New Roman" w:hAnsi="Times New Roman"/>
+            <w:rFonts w:ascii="Times New Roman" w:hAnsi="Times New Roman"/>
             <w:sz w:val="24"/>
             <w:szCs w:val="24"/>
-            <w:lang w:val="en-GB" w:eastAsia="de-DE"/>
+            <w:lang w:val="en-US"/>
           </w:rPr>
-          <w:t>introduction into the more advanced features of RStudio</w:t>
+          <w:t>2</w:t>
         </w:r>
       </w:ins>
       <w:r>
         <w:rPr>
-          <w:rFonts w:ascii="Times New Roman" w:eastAsia="Times New Roman" w:hAnsi="Times New Roman"/>
-          <w:sz w:val="24"/>
-          <w:szCs w:val="24"/>
-          <w:lang w:val="en-GB" w:eastAsia="de-DE"/>
-        </w:rPr>
-        <w:t>, the following t</w:t>
-      </w:r>
-      <w:r>
-        <w:rPr>
-          <w:rFonts w:ascii="Times New Roman" w:eastAsia="Times New Roman" w:hAnsi="Times New Roman"/>
-          <w:sz w:val="24"/>
-          <w:szCs w:val="24"/>
-          <w:lang w:val="en-GB" w:eastAsia="de-DE"/>
-        </w:rPr>
-        <w:t>opics</w:t>
-      </w:r>
-      <w:r>
-        <w:rPr>
-          <w:rFonts w:ascii="Times New Roman" w:eastAsia="Times New Roman" w:hAnsi="Times New Roman"/>
-          <w:sz w:val="24"/>
-          <w:szCs w:val="24"/>
-          <w:lang w:val="en-GB" w:eastAsia="de-DE"/>
-        </w:rPr>
-        <w:t xml:space="preserve"> will be covered during the course:</w:t>
-      </w:r>
-    </w:p>
-    <w:p>
-      <w:pPr>
-        <w:pStyle w:val="Listenabsatz"/>
-        <w:numPr>
-          <w:ilvl w:val="0"/>
-          <w:numId w:val="2"/>
-        </w:numPr>
-        <w:spacing w:after="0" w:line="360" w:lineRule="exact"/>
-        <w:rPr>
-          <w:ins w:id="10" w:author="Benjamin Becker" w:date="2021-12-08T16:55:00Z"/>
-          <w:rFonts w:ascii="Times New Roman" w:eastAsia="Times New Roman" w:hAnsi="Times New Roman"/>
-          <w:sz w:val="24"/>
-          <w:szCs w:val="24"/>
-          <w:lang w:val="en-GB" w:eastAsia="de-DE"/>
-        </w:rPr>
-      </w:pPr>
-      <w:del w:id="11" w:author="Benjamin Becker" w:date="2021-12-08T16:55:00Z">
-        <w:r>
-          <w:rPr>
-            <w:rFonts w:ascii="Times New Roman" w:eastAsia="Times New Roman" w:hAnsi="Times New Roman"/>
-            <w:sz w:val="24"/>
-            <w:szCs w:val="24"/>
-            <w:lang w:val="en-GB" w:eastAsia="de-DE"/>
-            <w:rPrChange w:id="12" w:author="Benjamin Becker" w:date="2021-12-08T16:55:00Z">
-              <w:rPr>
-                <w:lang w:val="en-GB" w:eastAsia="de-DE"/>
-              </w:rPr>
-            </w:rPrChange>
-          </w:rPr>
-          <w:delText>-</w:delText>
-        </w:r>
-      </w:del>
-      <w:ins w:id="13" w:author="Benjamin Becker" w:date="2021-12-08T16:55:00Z">
-        <w:r>
-          <w:rPr>
-            <w:rFonts w:ascii="Times New Roman" w:eastAsia="Times New Roman" w:hAnsi="Times New Roman"/>
-            <w:sz w:val="24"/>
-            <w:szCs w:val="24"/>
-            <w:lang w:val="en-GB" w:eastAsia="de-DE"/>
-          </w:rPr>
-          <w:t>Flow &amp; conditional programming</w:t>
-        </w:r>
-      </w:ins>
-    </w:p>
-    <w:p>
-      <w:pPr>
-        <w:pStyle w:val="Listenabsatz"/>
-        <w:numPr>
-          <w:ilvl w:val="0"/>
-          <w:numId w:val="2"/>
-        </w:numPr>
-        <w:spacing w:after="0" w:line="360" w:lineRule="exact"/>
-        <w:rPr>
-          <w:ins w:id="14" w:author="Benjamin Becker" w:date="2021-12-08T16:55:00Z"/>
-          <w:rFonts w:ascii="Times New Roman" w:eastAsia="Times New Roman" w:hAnsi="Times New Roman"/>
-          <w:sz w:val="24"/>
-          <w:szCs w:val="24"/>
-          <w:lang w:val="en-GB" w:eastAsia="de-DE"/>
-          <w:rPrChange w:id="15" w:author="Benjamin Becker" w:date="2021-12-08T16:55:00Z">
-            <w:rPr>
-              <w:ins w:id="16" w:author="Benjamin Becker" w:date="2021-12-08T16:55:00Z"/>
-              <w:lang w:val="en-GB" w:eastAsia="de-DE"/>
-            </w:rPr>
-          </w:rPrChange>
-        </w:rPr>
-        <w:pPrChange w:id="17" w:author="Benjamin Becker" w:date="2021-12-08T16:55:00Z">
-          <w:pPr>
-            <w:spacing w:after="0" w:line="360" w:lineRule="exact"/>
-          </w:pPr>
-        </w:pPrChange>
-      </w:pPr>
-      <w:ins w:id="18" w:author="Benjamin Becker" w:date="2021-12-08T16:55:00Z">
-        <w:r>
-          <w:rPr>
-            <w:rFonts w:ascii="Times New Roman" w:eastAsia="Times New Roman" w:hAnsi="Times New Roman"/>
-            <w:sz w:val="24"/>
-            <w:szCs w:val="24"/>
-            <w:lang w:val="en-GB" w:eastAsia="de-DE"/>
-          </w:rPr>
-          <w:t>Loops &amp; iteration</w:t>
-        </w:r>
-      </w:ins>
-      <w:r>
-        <w:rPr>
-          <w:rFonts w:ascii="Times New Roman" w:eastAsia="Times New Roman" w:hAnsi="Times New Roman"/>
-          <w:sz w:val="24"/>
-          <w:szCs w:val="24"/>
-          <w:lang w:val="en-GB" w:eastAsia="de-DE"/>
-          <w:rPrChange w:id="19" w:author="Benjamin Becker" w:date="2021-12-08T16:55:00Z">
-            <w:rPr>
-              <w:lang w:val="en-GB" w:eastAsia="de-DE"/>
-            </w:rPr>
-          </w:rPrChange>
-        </w:rPr>
-        <w:t xml:space="preserve"> </w:t>
-      </w:r>
-    </w:p>
-    <w:p>
-      <w:pPr>
-        <w:spacing w:after="0" w:line="360" w:lineRule="exact"/>
-        <w:rPr>
-          <w:del w:id="20" w:author="Benjamin Becker" w:date="2021-12-08T16:55:00Z"/>
-          <w:rFonts w:ascii="Times New Roman" w:eastAsia="Times New Roman" w:hAnsi="Times New Roman"/>
-          <w:sz w:val="24"/>
-          <w:szCs w:val="24"/>
-          <w:lang w:val="en-GB" w:eastAsia="de-DE"/>
-        </w:rPr>
-      </w:pPr>
-      <w:del w:id="21" w:author="Benjamin Becker" w:date="2021-12-08T16:55:00Z">
-        <w:r>
-          <w:rPr>
-            <w:rFonts w:ascii="Times New Roman" w:eastAsia="Times New Roman" w:hAnsi="Times New Roman"/>
-            <w:sz w:val="24"/>
-            <w:szCs w:val="24"/>
-            <w:lang w:val="en-GB" w:eastAsia="de-DE"/>
-          </w:rPr>
-          <w:delText>Writing code in R: code style and best practices</w:delText>
-        </w:r>
-      </w:del>
-    </w:p>
-    <w:p>
-      <w:pPr>
-        <w:spacing w:after="0" w:line="360" w:lineRule="exact"/>
-        <w:rPr>
-          <w:rFonts w:ascii="Times New Roman" w:eastAsia="Times New Roman" w:hAnsi="Times New Roman"/>
-          <w:sz w:val="24"/>
-          <w:szCs w:val="24"/>
-          <w:lang w:val="en-GB" w:eastAsia="de-DE"/>
-        </w:rPr>
-      </w:pPr>
-      <w:r>
-        <w:rPr>
-          <w:rFonts w:ascii="Times New Roman" w:eastAsia="Times New Roman" w:hAnsi="Times New Roman"/>
-          <w:sz w:val="24"/>
-          <w:szCs w:val="24"/>
-          <w:lang w:val="en-GB" w:eastAsia="de-DE"/>
-        </w:rPr>
-        <w:lastRenderedPageBreak/>
-        <w:t xml:space="preserve">- </w:t>
-      </w:r>
-      <w:r>
-        <w:rPr>
-          <w:rFonts w:ascii="Times New Roman" w:eastAsia="Times New Roman" w:hAnsi="Times New Roman"/>
-          <w:sz w:val="24"/>
-          <w:szCs w:val="24"/>
-          <w:lang w:val="en-GB" w:eastAsia="de-DE"/>
-        </w:rPr>
-        <w:t>F</w:t>
-      </w:r>
-      <w:r>
-        <w:rPr>
-          <w:rFonts w:ascii="Times New Roman" w:eastAsia="Times New Roman" w:hAnsi="Times New Roman"/>
-          <w:sz w:val="24"/>
-          <w:szCs w:val="24"/>
-          <w:lang w:val="en-GB" w:eastAsia="de-DE"/>
-        </w:rPr>
-        <w:t xml:space="preserve">unctions </w:t>
-      </w:r>
-      <w:del w:id="22" w:author="Benjamin Becker" w:date="2021-12-08T16:55:00Z">
-        <w:r>
-          <w:rPr>
-            <w:rFonts w:ascii="Times New Roman" w:eastAsia="Times New Roman" w:hAnsi="Times New Roman"/>
-            <w:sz w:val="24"/>
-            <w:szCs w:val="24"/>
-            <w:lang w:val="en-GB" w:eastAsia="de-DE"/>
-          </w:rPr>
-          <w:delText>in R</w:delText>
-        </w:r>
-        <w:r>
-          <w:rPr>
-            <w:rFonts w:ascii="Times New Roman" w:eastAsia="Times New Roman" w:hAnsi="Times New Roman"/>
-            <w:sz w:val="24"/>
-            <w:szCs w:val="24"/>
-            <w:lang w:val="en-GB" w:eastAsia="de-DE"/>
-          </w:rPr>
-          <w:delText xml:space="preserve">: when and why to use them </w:delText>
-        </w:r>
-      </w:del>
-    </w:p>
-    <w:p>
-      <w:pPr>
-        <w:spacing w:after="0" w:line="360" w:lineRule="exact"/>
-        <w:rPr>
-          <w:rFonts w:ascii="Times New Roman" w:eastAsia="Times New Roman" w:hAnsi="Times New Roman"/>
-          <w:sz w:val="24"/>
-          <w:szCs w:val="24"/>
-          <w:lang w:val="en-GB" w:eastAsia="de-DE"/>
-        </w:rPr>
-      </w:pPr>
-      <w:r>
-        <w:rPr>
-          <w:rFonts w:ascii="Times New Roman" w:eastAsia="Times New Roman" w:hAnsi="Times New Roman"/>
-          <w:sz w:val="24"/>
-          <w:szCs w:val="24"/>
-          <w:lang w:val="en-GB" w:eastAsia="de-DE"/>
-        </w:rPr>
-        <w:t xml:space="preserve">- </w:t>
-      </w:r>
-      <w:del w:id="23" w:author="Benjamin Becker" w:date="2021-12-08T16:55:00Z">
-        <w:r>
-          <w:rPr>
-            <w:rFonts w:ascii="Times New Roman" w:eastAsia="Times New Roman" w:hAnsi="Times New Roman"/>
-            <w:sz w:val="24"/>
-            <w:szCs w:val="24"/>
-            <w:lang w:val="en-GB" w:eastAsia="de-DE"/>
-          </w:rPr>
-          <w:delText>Writing functions, testing and debugging</w:delText>
-        </w:r>
-      </w:del>
-      <w:ins w:id="24" w:author="Benjamin Becker" w:date="2021-12-08T16:55:00Z">
-        <w:r>
-          <w:rPr>
-            <w:rFonts w:ascii="Times New Roman" w:eastAsia="Times New Roman" w:hAnsi="Times New Roman"/>
-            <w:sz w:val="24"/>
-            <w:szCs w:val="24"/>
-            <w:lang w:val="en-GB" w:eastAsia="de-DE"/>
-          </w:rPr>
-          <w:t>Good programming pra</w:t>
-        </w:r>
-      </w:ins>
-      <w:ins w:id="25" w:author="Benjamin Becker" w:date="2021-12-08T16:56:00Z">
-        <w:r>
-          <w:rPr>
-            <w:rFonts w:ascii="Times New Roman" w:eastAsia="Times New Roman" w:hAnsi="Times New Roman"/>
-            <w:sz w:val="24"/>
-            <w:szCs w:val="24"/>
-            <w:lang w:val="en-GB" w:eastAsia="de-DE"/>
-          </w:rPr>
-          <w:t>c</w:t>
-        </w:r>
-      </w:ins>
-      <w:ins w:id="26" w:author="Benjamin Becker" w:date="2021-12-08T16:55:00Z">
-        <w:r>
-          <w:rPr>
-            <w:rFonts w:ascii="Times New Roman" w:eastAsia="Times New Roman" w:hAnsi="Times New Roman"/>
-            <w:sz w:val="24"/>
-            <w:szCs w:val="24"/>
-            <w:lang w:val="en-GB" w:eastAsia="de-DE"/>
-          </w:rPr>
-          <w:t>t</w:t>
-        </w:r>
-      </w:ins>
-      <w:ins w:id="27" w:author="Benjamin Becker" w:date="2021-12-08T16:56:00Z">
-        <w:r>
-          <w:rPr>
-            <w:rFonts w:ascii="Times New Roman" w:eastAsia="Times New Roman" w:hAnsi="Times New Roman"/>
-            <w:sz w:val="24"/>
-            <w:szCs w:val="24"/>
-            <w:lang w:val="en-GB" w:eastAsia="de-DE"/>
-          </w:rPr>
-          <w:t>ices</w:t>
-        </w:r>
-      </w:ins>
-    </w:p>
-    <w:p>
-      <w:pPr>
-        <w:spacing w:after="0" w:line="360" w:lineRule="exact"/>
-        <w:rPr>
-          <w:del w:id="28" w:author="Benjamin Becker" w:date="2021-12-08T16:56:00Z"/>
-          <w:rFonts w:ascii="Times New Roman" w:eastAsia="Times New Roman" w:hAnsi="Times New Roman"/>
-          <w:sz w:val="24"/>
-          <w:szCs w:val="24"/>
-          <w:lang w:val="en-GB" w:eastAsia="de-DE"/>
-        </w:rPr>
-      </w:pPr>
-      <w:del w:id="29" w:author="Benjamin Becker" w:date="2021-12-08T16:56:00Z">
-        <w:r>
-          <w:rPr>
-            <w:rFonts w:ascii="Times New Roman" w:eastAsia="Times New Roman" w:hAnsi="Times New Roman"/>
-            <w:sz w:val="24"/>
-            <w:szCs w:val="24"/>
-            <w:lang w:val="en-GB" w:eastAsia="de-DE"/>
-          </w:rPr>
-          <w:delText>Outlook on:</w:delText>
-        </w:r>
-      </w:del>
-    </w:p>
-    <w:p>
-      <w:pPr>
-        <w:spacing w:after="0" w:line="360" w:lineRule="exact"/>
-        <w:rPr>
-          <w:del w:id="30" w:author="Benjamin Becker" w:date="2021-12-08T16:56:00Z"/>
-          <w:rFonts w:ascii="Times New Roman" w:eastAsia="Times New Roman" w:hAnsi="Times New Roman"/>
-          <w:sz w:val="24"/>
-          <w:szCs w:val="24"/>
-          <w:lang w:val="en-GB" w:eastAsia="de-DE"/>
-        </w:rPr>
-      </w:pPr>
-      <w:del w:id="31" w:author="Benjamin Becker" w:date="2021-12-08T16:56:00Z">
-        <w:r>
-          <w:rPr>
-            <w:rFonts w:ascii="Times New Roman" w:eastAsia="Times New Roman" w:hAnsi="Times New Roman"/>
-            <w:sz w:val="24"/>
-            <w:szCs w:val="24"/>
-            <w:lang w:val="en-GB" w:eastAsia="de-DE"/>
-          </w:rPr>
-          <w:delText xml:space="preserve">- </w:delText>
-        </w:r>
-        <w:r>
-          <w:rPr>
-            <w:rFonts w:ascii="Times New Roman" w:eastAsia="Times New Roman" w:hAnsi="Times New Roman"/>
-            <w:sz w:val="24"/>
-            <w:szCs w:val="24"/>
-            <w:lang w:val="en-GB" w:eastAsia="de-DE"/>
-          </w:rPr>
-          <w:delText>O</w:delText>
-        </w:r>
-        <w:r>
-          <w:rPr>
-            <w:rFonts w:ascii="Times New Roman" w:eastAsia="Times New Roman" w:hAnsi="Times New Roman"/>
-            <w:sz w:val="24"/>
-            <w:szCs w:val="24"/>
-            <w:lang w:val="en-GB" w:eastAsia="de-DE"/>
-          </w:rPr>
-          <w:delText>bject oriented programming</w:delText>
-        </w:r>
-        <w:r>
-          <w:rPr>
-            <w:rFonts w:ascii="Times New Roman" w:eastAsia="Times New Roman" w:hAnsi="Times New Roman"/>
-            <w:sz w:val="24"/>
-            <w:szCs w:val="24"/>
-            <w:lang w:val="en-GB" w:eastAsia="de-DE"/>
-          </w:rPr>
-          <w:delText xml:space="preserve"> in R, an introduction to</w:delText>
-        </w:r>
-        <w:r>
-          <w:rPr>
-            <w:rFonts w:ascii="Times New Roman" w:eastAsia="Times New Roman" w:hAnsi="Times New Roman"/>
-            <w:sz w:val="24"/>
-            <w:szCs w:val="24"/>
-            <w:lang w:val="en-GB" w:eastAsia="de-DE"/>
-          </w:rPr>
-          <w:delText xml:space="preserve"> S3</w:delText>
-        </w:r>
-      </w:del>
-    </w:p>
-    <w:p>
-      <w:pPr>
-        <w:spacing w:after="0" w:line="360" w:lineRule="exact"/>
-        <w:rPr>
-          <w:del w:id="32" w:author="Benjamin Becker" w:date="2021-12-08T16:56:00Z"/>
-          <w:rFonts w:ascii="Times New Roman" w:eastAsia="Times New Roman" w:hAnsi="Times New Roman"/>
-          <w:sz w:val="24"/>
-          <w:szCs w:val="24"/>
-          <w:lang w:val="en-GB" w:eastAsia="de-DE"/>
-        </w:rPr>
-      </w:pPr>
-      <w:del w:id="33" w:author="Benjamin Becker" w:date="2021-12-08T16:56:00Z">
-        <w:r>
-          <w:rPr>
-            <w:rFonts w:ascii="Times New Roman" w:eastAsia="Times New Roman" w:hAnsi="Times New Roman"/>
-            <w:sz w:val="24"/>
-            <w:szCs w:val="24"/>
-            <w:lang w:val="en-GB" w:eastAsia="de-DE"/>
-          </w:rPr>
-          <w:delText>- Version Control using git and Github</w:delText>
-        </w:r>
-      </w:del>
-    </w:p>
-    <w:p>
-      <w:pPr>
-        <w:spacing w:after="0" w:line="360" w:lineRule="exact"/>
-        <w:rPr>
-          <w:rFonts w:ascii="Times New Roman" w:hAnsi="Times New Roman"/>
-          <w:sz w:val="24"/>
-          <w:szCs w:val="24"/>
-          <w:lang w:val="en-GB"/>
-        </w:rPr>
-      </w:pPr>
-    </w:p>
-    <w:p>
-      <w:pPr>
-        <w:spacing w:after="0" w:line="360" w:lineRule="exact"/>
-        <w:rPr>
           <w:rFonts w:ascii="Times New Roman" w:hAnsi="Times New Roman"/>
           <w:sz w:val="24"/>
           <w:szCs w:val="24"/>
           <w:lang w:val="en-US"/>
         </w:rPr>
-      </w:pPr>
-    </w:p>
-    <w:p>
-      <w:pPr>
-        <w:spacing w:after="0" w:line="360" w:lineRule="exact"/>
-        <w:rPr>
-          <w:rFonts w:ascii="Times New Roman" w:hAnsi="Times New Roman"/>
-          <w:b/>
-          <w:i/>
-          <w:sz w:val="24"/>
-          <w:szCs w:val="24"/>
-          <w:lang w:val="en-GB"/>
-        </w:rPr>
-      </w:pPr>
-      <w:r>
-        <w:rPr>
-          <w:rFonts w:ascii="Times New Roman" w:hAnsi="Times New Roman"/>
-          <w:b/>
-          <w:i/>
-          <w:sz w:val="24"/>
-          <w:szCs w:val="24"/>
-          <w:lang w:val="en-GB"/>
-        </w:rPr>
-        <w:t>Previous knowledge required.</w:t>
-      </w:r>
-    </w:p>
-    <w:p>
-      <w:pPr>
-        <w:spacing w:after="0" w:line="360" w:lineRule="exact"/>
-        <w:rPr>
-          <w:rFonts w:ascii="Times New Roman" w:hAnsi="Times New Roman"/>
-          <w:sz w:val="24"/>
-          <w:szCs w:val="24"/>
-          <w:lang w:val="en-GB"/>
-        </w:rPr>
-      </w:pPr>
-      <w:r>
-        <w:rPr>
-          <w:rFonts w:ascii="Times New Roman" w:hAnsi="Times New Roman"/>
-          <w:sz w:val="24"/>
-          <w:szCs w:val="24"/>
-          <w:lang w:val="en-GB"/>
-        </w:rPr>
-        <w:t xml:space="preserve">Participants should have previous experience using R and RStudio. Participants should be able to efficiently: </w:t>
-      </w:r>
-    </w:p>
-    <w:p>
-      <w:pPr>
-        <w:pStyle w:val="Listenabsatz"/>
-        <w:numPr>
-          <w:ilvl w:val="0"/>
-          <w:numId w:val="1"/>
-        </w:numPr>
-        <w:spacing w:after="0" w:line="360" w:lineRule="exact"/>
-        <w:rPr>
-          <w:rFonts w:ascii="Times New Roman" w:hAnsi="Times New Roman"/>
-          <w:sz w:val="24"/>
-          <w:szCs w:val="24"/>
-          <w:lang w:val="en-GB"/>
-        </w:rPr>
-      </w:pPr>
-      <w:r>
-        <w:rPr>
-          <w:rFonts w:ascii="Times New Roman" w:hAnsi="Times New Roman"/>
-          <w:sz w:val="24"/>
-          <w:szCs w:val="24"/>
-          <w:lang w:val="en-GB"/>
-        </w:rPr>
-        <w:t>Read and write data in R</w:t>
-      </w:r>
-    </w:p>
-    <w:p>
-      <w:pPr>
-        <w:pStyle w:val="Listenabsatz"/>
-        <w:numPr>
-          <w:ilvl w:val="0"/>
-          <w:numId w:val="1"/>
-        </w:numPr>
-        <w:spacing w:after="0" w:line="360" w:lineRule="exact"/>
-        <w:rPr>
-          <w:rFonts w:ascii="Times New Roman" w:hAnsi="Times New Roman"/>
-          <w:sz w:val="24"/>
-          <w:szCs w:val="24"/>
-          <w:lang w:val="en-GB"/>
-        </w:rPr>
-      </w:pPr>
-      <w:r>
-        <w:rPr>
-          <w:rFonts w:ascii="Times New Roman" w:hAnsi="Times New Roman"/>
-          <w:sz w:val="24"/>
-          <w:szCs w:val="24"/>
-          <w:lang w:val="en-GB"/>
-        </w:rPr>
-        <w:t xml:space="preserve">Manipulate </w:t>
-      </w:r>
-      <w:proofErr w:type="spellStart"/>
-      <w:proofErr w:type="gramStart"/>
-      <w:r>
-        <w:rPr>
-          <w:rFonts w:ascii="Times New Roman" w:hAnsi="Times New Roman"/>
-          <w:sz w:val="24"/>
-          <w:szCs w:val="24"/>
-          <w:lang w:val="en-GB"/>
-        </w:rPr>
-        <w:t>data.frames</w:t>
-      </w:r>
-      <w:proofErr w:type="spellEnd"/>
-      <w:proofErr w:type="gramEnd"/>
-    </w:p>
-    <w:p>
-      <w:pPr>
-        <w:pStyle w:val="Listenabsatz"/>
-        <w:numPr>
-          <w:ilvl w:val="0"/>
-          <w:numId w:val="1"/>
-        </w:numPr>
-        <w:spacing w:after="0" w:line="360" w:lineRule="exact"/>
-        <w:rPr>
-          <w:rFonts w:ascii="Times New Roman" w:hAnsi="Times New Roman"/>
-          <w:sz w:val="24"/>
-          <w:szCs w:val="24"/>
-          <w:lang w:val="en-GB"/>
-        </w:rPr>
-      </w:pPr>
-      <w:r>
-        <w:rPr>
-          <w:rFonts w:ascii="Times New Roman" w:hAnsi="Times New Roman"/>
-          <w:sz w:val="24"/>
-          <w:szCs w:val="24"/>
-          <w:lang w:val="en-GB"/>
-        </w:rPr>
-        <w:t>Fit statistical model</w:t>
-      </w:r>
-    </w:p>
-    <w:p>
-      <w:pPr>
-        <w:pStyle w:val="Listenabsatz"/>
-        <w:numPr>
-          <w:ilvl w:val="0"/>
-          <w:numId w:val="1"/>
-        </w:numPr>
-        <w:spacing w:after="0" w:line="360" w:lineRule="exact"/>
-        <w:rPr>
-          <w:rFonts w:ascii="Times New Roman" w:hAnsi="Times New Roman"/>
-          <w:sz w:val="24"/>
-          <w:szCs w:val="24"/>
-          <w:lang w:val="en-GB"/>
-        </w:rPr>
-      </w:pPr>
-      <w:r>
-        <w:rPr>
-          <w:rFonts w:ascii="Times New Roman" w:hAnsi="Times New Roman"/>
-          <w:sz w:val="24"/>
-          <w:szCs w:val="24"/>
-          <w:lang w:val="en-GB"/>
-        </w:rPr>
-        <w:t>Make visualizations of data</w:t>
-      </w:r>
-    </w:p>
-    <w:p>
-      <w:pPr>
-        <w:spacing w:after="0" w:line="360" w:lineRule="exact"/>
-        <w:rPr>
-          <w:rFonts w:ascii="Times New Roman" w:hAnsi="Times New Roman"/>
-          <w:sz w:val="24"/>
-          <w:szCs w:val="24"/>
-          <w:lang w:val="en-US"/>
-        </w:rPr>
-      </w:pPr>
-    </w:p>
-    <w:p>
-      <w:pPr>
-        <w:spacing w:after="0" w:line="360" w:lineRule="exact"/>
-        <w:rPr>
-          <w:rFonts w:ascii="Times New Roman" w:hAnsi="Times New Roman"/>
-          <w:sz w:val="24"/>
-          <w:szCs w:val="24"/>
-          <w:lang w:val="en-US"/>
-        </w:rPr>
-      </w:pPr>
-    </w:p>
-    <w:p>
-      <w:pPr>
-        <w:spacing w:after="0" w:line="360" w:lineRule="exact"/>
-        <w:rPr>
-          <w:rFonts w:ascii="Times New Roman" w:hAnsi="Times New Roman"/>
-          <w:b/>
-          <w:i/>
-          <w:sz w:val="24"/>
-          <w:szCs w:val="24"/>
-          <w:lang w:val="en-GB"/>
-        </w:rPr>
-      </w:pPr>
-      <w:r>
-        <w:rPr>
-          <w:rFonts w:ascii="Times New Roman" w:hAnsi="Times New Roman"/>
-          <w:b/>
-          <w:i/>
-          <w:sz w:val="24"/>
-          <w:szCs w:val="24"/>
-          <w:lang w:val="en-GB"/>
-        </w:rPr>
-        <w:t>Literatur</w:t>
-      </w:r>
-      <w:r>
-        <w:rPr>
-          <w:rFonts w:ascii="Times New Roman" w:hAnsi="Times New Roman"/>
-          <w:b/>
-          <w:i/>
-          <w:sz w:val="24"/>
-          <w:szCs w:val="24"/>
-          <w:lang w:val="en-GB"/>
-        </w:rPr>
-        <w:t>e</w:t>
-      </w:r>
-      <w:r>
-        <w:rPr>
-          <w:rFonts w:ascii="Times New Roman" w:hAnsi="Times New Roman"/>
-          <w:b/>
-          <w:i/>
-          <w:sz w:val="24"/>
-          <w:szCs w:val="24"/>
-          <w:lang w:val="en-GB"/>
-        </w:rPr>
-        <w:t>.</w:t>
-      </w:r>
-    </w:p>
-    <w:p>
-      <w:pPr>
-        <w:spacing w:after="0" w:line="360" w:lineRule="exact"/>
-        <w:rPr>
-          <w:rFonts w:ascii="Times New Roman" w:hAnsi="Times New Roman"/>
-          <w:sz w:val="24"/>
-          <w:szCs w:val="24"/>
-          <w:lang w:val="en-US"/>
-        </w:rPr>
-      </w:pPr>
-      <w:r>
-        <w:rPr>
-          <w:rFonts w:ascii="Times New Roman" w:hAnsi="Times New Roman"/>
-          <w:sz w:val="24"/>
-          <w:szCs w:val="24"/>
-          <w:lang w:val="en-US"/>
-        </w:rPr>
-        <w:t xml:space="preserve">Wickham, H. (2019). </w:t>
-      </w:r>
-      <w:r>
-        <w:rPr>
-          <w:rFonts w:ascii="Times New Roman" w:hAnsi="Times New Roman"/>
-          <w:i/>
-          <w:sz w:val="24"/>
-          <w:szCs w:val="24"/>
-          <w:lang w:val="en-US"/>
-        </w:rPr>
-        <w:t>Advanced R</w:t>
-      </w:r>
-      <w:r>
-        <w:rPr>
-          <w:rFonts w:ascii="Times New Roman" w:hAnsi="Times New Roman"/>
-          <w:sz w:val="24"/>
-          <w:szCs w:val="24"/>
-          <w:lang w:val="en-US"/>
-        </w:rPr>
-        <w:t xml:space="preserve">. CRC press. </w:t>
-      </w:r>
-    </w:p>
-    <w:p>
-      <w:pPr>
-        <w:spacing w:after="0" w:line="360" w:lineRule="exact"/>
-        <w:rPr>
-          <w:rFonts w:ascii="Times New Roman" w:hAnsi="Times New Roman"/>
-          <w:sz w:val="24"/>
-          <w:szCs w:val="24"/>
-          <w:lang w:val="en-US"/>
-        </w:rPr>
-      </w:pPr>
-      <w:r>
-        <w:rPr>
-          <w:rFonts w:ascii="Times New Roman" w:hAnsi="Times New Roman"/>
-          <w:sz w:val="24"/>
-          <w:szCs w:val="24"/>
-          <w:lang w:val="en-US"/>
-        </w:rPr>
-        <w:t xml:space="preserve">Chambers, J. (2008). </w:t>
-      </w:r>
-      <w:r>
-        <w:rPr>
-          <w:rFonts w:ascii="Times New Roman" w:hAnsi="Times New Roman"/>
-          <w:i/>
-          <w:iCs/>
-          <w:sz w:val="24"/>
-          <w:szCs w:val="24"/>
-          <w:lang w:val="en-US"/>
-        </w:rPr>
-        <w:t xml:space="preserve">Software for data analysis: </w:t>
-      </w:r>
-      <w:r>
-        <w:rPr>
-          <w:rFonts w:ascii="Times New Roman" w:hAnsi="Times New Roman"/>
-          <w:i/>
-          <w:iCs/>
-          <w:sz w:val="24"/>
-          <w:szCs w:val="24"/>
-          <w:lang w:val="en-US"/>
-        </w:rPr>
-        <w:t>P</w:t>
-      </w:r>
-      <w:r>
-        <w:rPr>
-          <w:rFonts w:ascii="Times New Roman" w:hAnsi="Times New Roman"/>
-          <w:i/>
-          <w:iCs/>
-          <w:sz w:val="24"/>
-          <w:szCs w:val="24"/>
-          <w:lang w:val="en-US"/>
-        </w:rPr>
-        <w:t>rogramming with R</w:t>
-      </w:r>
-      <w:r>
-        <w:rPr>
-          <w:rFonts w:ascii="Times New Roman" w:hAnsi="Times New Roman"/>
-          <w:sz w:val="24"/>
-          <w:szCs w:val="24"/>
-          <w:lang w:val="en-US"/>
-        </w:rPr>
-        <w:t>. Springer Science &amp; Business Media.</w:t>
-      </w:r>
-    </w:p>
-    <w:p>
-      <w:pPr>
-        <w:spacing w:after="0" w:line="360" w:lineRule="exact"/>
-        <w:rPr>
-          <w:rFonts w:ascii="Times New Roman" w:hAnsi="Times New Roman"/>
-          <w:sz w:val="24"/>
-          <w:szCs w:val="24"/>
-          <w:lang w:val="en-US"/>
-        </w:rPr>
-      </w:pPr>
-    </w:p>
-    <w:p>
-      <w:pPr>
-        <w:spacing w:after="0" w:line="360" w:lineRule="exact"/>
-        <w:rPr>
-          <w:rFonts w:ascii="Times New Roman" w:hAnsi="Times New Roman"/>
-          <w:sz w:val="24"/>
-          <w:szCs w:val="24"/>
-          <w:lang w:val="en-US"/>
-        </w:rPr>
-      </w:pPr>
-    </w:p>
-    <w:p>
-      <w:pPr>
-        <w:spacing w:after="0" w:line="360" w:lineRule="exact"/>
-        <w:rPr>
-          <w:rFonts w:ascii="Times New Roman" w:hAnsi="Times New Roman"/>
-          <w:sz w:val="24"/>
-          <w:szCs w:val="24"/>
-          <w:lang w:val="en-US"/>
-        </w:rPr>
-      </w:pPr>
-      <w:r>
-        <w:rPr>
-          <w:rFonts w:ascii="Times New Roman" w:hAnsi="Times New Roman"/>
-          <w:b/>
-          <w:i/>
-          <w:sz w:val="24"/>
-          <w:szCs w:val="24"/>
-          <w:lang w:val="en-GB"/>
-        </w:rPr>
-        <w:t>Software</w:t>
-      </w:r>
-      <w:r>
-        <w:rPr>
-          <w:rFonts w:ascii="Times New Roman" w:hAnsi="Times New Roman"/>
-          <w:b/>
-          <w:i/>
-          <w:sz w:val="24"/>
-          <w:szCs w:val="24"/>
-          <w:lang w:val="en-GB"/>
-        </w:rPr>
-        <w:t xml:space="preserve"> requirements</w:t>
-      </w:r>
-      <w:r>
-        <w:rPr>
-          <w:rFonts w:ascii="Times New Roman" w:hAnsi="Times New Roman"/>
-          <w:b/>
-          <w:i/>
-          <w:sz w:val="24"/>
-          <w:szCs w:val="24"/>
-          <w:lang w:val="en-GB"/>
-        </w:rPr>
-        <w:t>.</w:t>
-      </w:r>
-    </w:p>
-    <w:p>
-      <w:pPr>
-        <w:spacing w:after="0" w:line="360" w:lineRule="exact"/>
-        <w:rPr>
-          <w:rFonts w:ascii="Times New Roman" w:hAnsi="Times New Roman"/>
-          <w:sz w:val="24"/>
-          <w:szCs w:val="24"/>
-          <w:lang w:val="en-US"/>
-        </w:rPr>
-      </w:pPr>
-      <w:r>
-        <w:rPr>
-          <w:rFonts w:ascii="Times New Roman" w:hAnsi="Times New Roman"/>
-          <w:sz w:val="24"/>
-          <w:szCs w:val="24"/>
-          <w:lang w:val="en-US"/>
-        </w:rPr>
-        <w:t>R [&gt;= 4.0.0], RStudio</w:t>
+        <w:t>], RStudio</w:t>
       </w:r>
     </w:p>
     <w:p>
@@ -1682,7 +1679,7 @@
 </file>
 
 <file path=word/endnotes.xml><?xml version="1.0" encoding="utf-8"?>
-<w:endnotes xmlns:wpc="http://schemas.microsoft.com/office/word/2010/wordprocessingCanvas" xmlns:cx="http://schemas.microsoft.com/office/drawing/2014/chartex" xmlns:cx1="http://schemas.microsoft.com/office/drawing/2015/9/8/chartex" xmlns:cx2="http://schemas.microsoft.com/office/drawing/2015/10/21/chartex" xmlns:cx3="http://schemas.microsoft.com/office/drawing/2016/5/9/chartex" xmlns:cx4="http://schemas.microsoft.com/office/drawing/2016/5/10/chartex" xmlns:cx5="http://schemas.microsoft.com/office/drawing/2016/5/11/chartex" xmlns:cx6="http://schemas.microsoft.com/office/drawing/2016/5/12/chartex" xmlns:cx7="http://schemas.microsoft.com/office/drawing/2016/5/13/chartex" xmlns:cx8="http://schemas.microsoft.com/office/drawing/2016/5/14/chartex" xmlns:mc="http://schemas.openxmlformats.org/markup-compatibility/2006" xmlns:aink="http://schemas.microsoft.com/office/drawing/2016/ink" xmlns:am3d="http://schemas.microsoft.com/office/drawing/2017/model3d" xmlns:o="urn:schemas-microsoft-com:office:office" xmlns:r="http://schemas.openxmlformats.org/officeDocument/2006/relationships" xmlns:m="http://schemas.openxmlformats.org/officeDocument/2006/math" xmlns:v="urn:schemas-microsoft-com:vml" xmlns:wp14="http://schemas.microsoft.com/office/word/2010/wordprocessingDrawing" xmlns:wp="http://schemas.openxmlformats.org/drawingml/2006/wordprocessingDrawing" xmlns:w10="urn:schemas-microsoft-com:office:word" xmlns:w="http://schemas.openxmlformats.org/wordprocessingml/2006/main" xmlns:w14="http://schemas.microsoft.com/office/word/2010/wordml" xmlns:w15="http://schemas.microsoft.com/office/word/2012/wordml" xmlns:w16cid="http://schemas.microsoft.com/office/word/2016/wordml/cid" xmlns:w16se="http://schemas.microsoft.com/office/word/2015/wordml/symex" xmlns:wpg="http://schemas.microsoft.com/office/word/2010/wordprocessingGroup" xmlns:wpi="http://schemas.microsoft.com/office/word/2010/wordprocessingInk" xmlns:wne="http://schemas.microsoft.com/office/word/2006/wordml" xmlns:wps="http://schemas.microsoft.com/office/word/2010/wordprocessingShape" mc:Ignorable="w14 w15 w16se w16cid wp14">
+<w:endnotes xmlns:wpc="http://schemas.microsoft.com/office/word/2010/wordprocessingCanvas" xmlns:cx="http://schemas.microsoft.com/office/drawing/2014/chartex" xmlns:cx1="http://schemas.microsoft.com/office/drawing/2015/9/8/chartex" xmlns:cx2="http://schemas.microsoft.com/office/drawing/2015/10/21/chartex" xmlns:cx3="http://schemas.microsoft.com/office/drawing/2016/5/9/chartex" xmlns:cx4="http://schemas.microsoft.com/office/drawing/2016/5/10/chartex" xmlns:cx5="http://schemas.microsoft.com/office/drawing/2016/5/11/chartex" xmlns:cx6="http://schemas.microsoft.com/office/drawing/2016/5/12/chartex" xmlns:cx7="http://schemas.microsoft.com/office/drawing/2016/5/13/chartex" xmlns:cx8="http://schemas.microsoft.com/office/drawing/2016/5/14/chartex" xmlns:mc="http://schemas.openxmlformats.org/markup-compatibility/2006" xmlns:aink="http://schemas.microsoft.com/office/drawing/2016/ink" xmlns:am3d="http://schemas.microsoft.com/office/drawing/2017/model3d" xmlns:o="urn:schemas-microsoft-com:office:office" xmlns:r="http://schemas.openxmlformats.org/officeDocument/2006/relationships" xmlns:m="http://schemas.openxmlformats.org/officeDocument/2006/math" xmlns:v="urn:schemas-microsoft-com:vml" xmlns:wp14="http://schemas.microsoft.com/office/word/2010/wordprocessingDrawing" xmlns:wp="http://schemas.openxmlformats.org/drawingml/2006/wordprocessingDrawing" xmlns:w10="urn:schemas-microsoft-com:office:word" xmlns:w="http://schemas.openxmlformats.org/wordprocessingml/2006/main" xmlns:w14="http://schemas.microsoft.com/office/word/2010/wordml" xmlns:w15="http://schemas.microsoft.com/office/word/2012/wordml" xmlns:w16cex="http://schemas.microsoft.com/office/word/2018/wordml/cex" xmlns:w16cid="http://schemas.microsoft.com/office/word/2016/wordml/cid" xmlns:w16="http://schemas.microsoft.com/office/word/2018/wordml" xmlns:w16se="http://schemas.microsoft.com/office/word/2015/wordml/symex" xmlns:wpg="http://schemas.microsoft.com/office/word/2010/wordprocessingGroup" xmlns:wpi="http://schemas.microsoft.com/office/word/2010/wordprocessingInk" xmlns:wne="http://schemas.microsoft.com/office/word/2006/wordml" xmlns:wps="http://schemas.microsoft.com/office/word/2010/wordprocessingShape" mc:Ignorable="w14 w15 w16se w16cid w16 w16cex wp14">
   <w:endnote w:type="separator" w:id="-1">
     <w:p>
       <w:r>
@@ -1701,7 +1698,7 @@
 </file>
 
 <file path=word/footnotes.xml><?xml version="1.0" encoding="utf-8"?>
-<w:footnotes xmlns:wpc="http://schemas.microsoft.com/office/word/2010/wordprocessingCanvas" xmlns:cx="http://schemas.microsoft.com/office/drawing/2014/chartex" xmlns:cx1="http://schemas.microsoft.com/office/drawing/2015/9/8/chartex" xmlns:cx2="http://schemas.microsoft.com/office/drawing/2015/10/21/chartex" xmlns:cx3="http://schemas.microsoft.com/office/drawing/2016/5/9/chartex" xmlns:cx4="http://schemas.microsoft.com/office/drawing/2016/5/10/chartex" xmlns:cx5="http://schemas.microsoft.com/office/drawing/2016/5/11/chartex" xmlns:cx6="http://schemas.microsoft.com/office/drawing/2016/5/12/chartex" xmlns:cx7="http://schemas.microsoft.com/office/drawing/2016/5/13/chartex" xmlns:cx8="http://schemas.microsoft.com/office/drawing/2016/5/14/chartex" xmlns:mc="http://schemas.openxmlformats.org/markup-compatibility/2006" xmlns:aink="http://schemas.microsoft.com/office/drawing/2016/ink" xmlns:am3d="http://schemas.microsoft.com/office/drawing/2017/model3d" xmlns:o="urn:schemas-microsoft-com:office:office" xmlns:r="http://schemas.openxmlformats.org/officeDocument/2006/relationships" xmlns:m="http://schemas.openxmlformats.org/officeDocument/2006/math" xmlns:v="urn:schemas-microsoft-com:vml" xmlns:wp14="http://schemas.microsoft.com/office/word/2010/wordprocessingDrawing" xmlns:wp="http://schemas.openxmlformats.org/drawingml/2006/wordprocessingDrawing" xmlns:w10="urn:schemas-microsoft-com:office:word" xmlns:w="http://schemas.openxmlformats.org/wordprocessingml/2006/main" xmlns:w14="http://schemas.microsoft.com/office/word/2010/wordml" xmlns:w15="http://schemas.microsoft.com/office/word/2012/wordml" xmlns:w16cid="http://schemas.microsoft.com/office/word/2016/wordml/cid" xmlns:w16se="http://schemas.microsoft.com/office/word/2015/wordml/symex" xmlns:wpg="http://schemas.microsoft.com/office/word/2010/wordprocessingGroup" xmlns:wpi="http://schemas.microsoft.com/office/word/2010/wordprocessingInk" xmlns:wne="http://schemas.microsoft.com/office/word/2006/wordml" xmlns:wps="http://schemas.microsoft.com/office/word/2010/wordprocessingShape" mc:Ignorable="w14 w15 w16se w16cid wp14">
+<w:footnotes xmlns:wpc="http://schemas.microsoft.com/office/word/2010/wordprocessingCanvas" xmlns:cx="http://schemas.microsoft.com/office/drawing/2014/chartex" xmlns:cx1="http://schemas.microsoft.com/office/drawing/2015/9/8/chartex" xmlns:cx2="http://schemas.microsoft.com/office/drawing/2015/10/21/chartex" xmlns:cx3="http://schemas.microsoft.com/office/drawing/2016/5/9/chartex" xmlns:cx4="http://schemas.microsoft.com/office/drawing/2016/5/10/chartex" xmlns:cx5="http://schemas.microsoft.com/office/drawing/2016/5/11/chartex" xmlns:cx6="http://schemas.microsoft.com/office/drawing/2016/5/12/chartex" xmlns:cx7="http://schemas.microsoft.com/office/drawing/2016/5/13/chartex" xmlns:cx8="http://schemas.microsoft.com/office/drawing/2016/5/14/chartex" xmlns:mc="http://schemas.openxmlformats.org/markup-compatibility/2006" xmlns:aink="http://schemas.microsoft.com/office/drawing/2016/ink" xmlns:am3d="http://schemas.microsoft.com/office/drawing/2017/model3d" xmlns:o="urn:schemas-microsoft-com:office:office" xmlns:r="http://schemas.openxmlformats.org/officeDocument/2006/relationships" xmlns:m="http://schemas.openxmlformats.org/officeDocument/2006/math" xmlns:v="urn:schemas-microsoft-com:vml" xmlns:wp14="http://schemas.microsoft.com/office/word/2010/wordprocessingDrawing" xmlns:wp="http://schemas.openxmlformats.org/drawingml/2006/wordprocessingDrawing" xmlns:w10="urn:schemas-microsoft-com:office:word" xmlns:w="http://schemas.openxmlformats.org/wordprocessingml/2006/main" xmlns:w14="http://schemas.microsoft.com/office/word/2010/wordml" xmlns:w15="http://schemas.microsoft.com/office/word/2012/wordml" xmlns:w16cex="http://schemas.microsoft.com/office/word/2018/wordml/cex" xmlns:w16cid="http://schemas.microsoft.com/office/word/2016/wordml/cid" xmlns:w16="http://schemas.microsoft.com/office/word/2018/wordml" xmlns:w16se="http://schemas.microsoft.com/office/word/2015/wordml/symex" xmlns:wpg="http://schemas.microsoft.com/office/word/2010/wordprocessingGroup" xmlns:wpi="http://schemas.microsoft.com/office/word/2010/wordprocessingInk" xmlns:wne="http://schemas.microsoft.com/office/word/2006/wordml" xmlns:wps="http://schemas.microsoft.com/office/word/2010/wordprocessingShape" mc:Ignorable="w14 w15 w16se w16cid w16 w16cex wp14">
   <w:footnote w:type="separator" w:id="-1">
     <w:p>
       <w:r>
@@ -1720,10 +1717,10 @@
 </file>
 
 <file path=word/header1.xml><?xml version="1.0" encoding="utf-8"?>
-<w:hdr xmlns:wpc="http://schemas.microsoft.com/office/word/2010/wordprocessingCanvas" xmlns:cx="http://schemas.microsoft.com/office/drawing/2014/chartex" xmlns:cx1="http://schemas.microsoft.com/office/drawing/2015/9/8/chartex" xmlns:cx2="http://schemas.microsoft.com/office/drawing/2015/10/21/chartex" xmlns:cx3="http://schemas.microsoft.com/office/drawing/2016/5/9/chartex" xmlns:cx4="http://schemas.microsoft.com/office/drawing/2016/5/10/chartex" xmlns:cx5="http://schemas.microsoft.com/office/drawing/2016/5/11/chartex" xmlns:cx6="http://schemas.microsoft.com/office/drawing/2016/5/12/chartex" xmlns:cx7="http://schemas.microsoft.com/office/drawing/2016/5/13/chartex" xmlns:cx8="http://schemas.microsoft.com/office/drawing/2016/5/14/chartex" xmlns:mc="http://schemas.openxmlformats.org/markup-compatibility/2006" xmlns:aink="http://schemas.microsoft.com/office/drawing/2016/ink" xmlns:am3d="http://schemas.microsoft.com/office/drawing/2017/model3d" xmlns:o="urn:schemas-microsoft-com:office:office" xmlns:r="http://schemas.openxmlformats.org/officeDocument/2006/relationships" xmlns:m="http://schemas.openxmlformats.org/officeDocument/2006/math" xmlns:v="urn:schemas-microsoft-com:vml" xmlns:wp14="http://schemas.microsoft.com/office/word/2010/wordprocessingDrawing" xmlns:wp="http://schemas.openxmlformats.org/drawingml/2006/wordprocessingDrawing" xmlns:w10="urn:schemas-microsoft-com:office:word" xmlns:w="http://schemas.openxmlformats.org/wordprocessingml/2006/main" xmlns:w14="http://schemas.microsoft.com/office/word/2010/wordml" xmlns:w15="http://schemas.microsoft.com/office/word/2012/wordml" xmlns:w16cid="http://schemas.microsoft.com/office/word/2016/wordml/cid" xmlns:w16se="http://schemas.microsoft.com/office/word/2015/wordml/symex" xmlns:wpg="http://schemas.microsoft.com/office/word/2010/wordprocessingGroup" xmlns:wpi="http://schemas.microsoft.com/office/word/2010/wordprocessingInk" xmlns:wne="http://schemas.microsoft.com/office/word/2006/wordml" xmlns:wps="http://schemas.microsoft.com/office/word/2010/wordprocessingShape" mc:Ignorable="w14 w15 w16se w16cid wp14">
+<w:hdr xmlns:wpc="http://schemas.microsoft.com/office/word/2010/wordprocessingCanvas" xmlns:cx="http://schemas.microsoft.com/office/drawing/2014/chartex" xmlns:cx1="http://schemas.microsoft.com/office/drawing/2015/9/8/chartex" xmlns:cx2="http://schemas.microsoft.com/office/drawing/2015/10/21/chartex" xmlns:cx3="http://schemas.microsoft.com/office/drawing/2016/5/9/chartex" xmlns:cx4="http://schemas.microsoft.com/office/drawing/2016/5/10/chartex" xmlns:cx5="http://schemas.microsoft.com/office/drawing/2016/5/11/chartex" xmlns:cx6="http://schemas.microsoft.com/office/drawing/2016/5/12/chartex" xmlns:cx7="http://schemas.microsoft.com/office/drawing/2016/5/13/chartex" xmlns:cx8="http://schemas.microsoft.com/office/drawing/2016/5/14/chartex" xmlns:mc="http://schemas.openxmlformats.org/markup-compatibility/2006" xmlns:aink="http://schemas.microsoft.com/office/drawing/2016/ink" xmlns:am3d="http://schemas.microsoft.com/office/drawing/2017/model3d" xmlns:o="urn:schemas-microsoft-com:office:office" xmlns:r="http://schemas.openxmlformats.org/officeDocument/2006/relationships" xmlns:m="http://schemas.openxmlformats.org/officeDocument/2006/math" xmlns:v="urn:schemas-microsoft-com:vml" xmlns:wp14="http://schemas.microsoft.com/office/word/2010/wordprocessingDrawing" xmlns:wp="http://schemas.openxmlformats.org/drawingml/2006/wordprocessingDrawing" xmlns:w10="urn:schemas-microsoft-com:office:word" xmlns:w="http://schemas.openxmlformats.org/wordprocessingml/2006/main" xmlns:w14="http://schemas.microsoft.com/office/word/2010/wordml" xmlns:w15="http://schemas.microsoft.com/office/word/2012/wordml" xmlns:w16cex="http://schemas.microsoft.com/office/word/2018/wordml/cex" xmlns:w16cid="http://schemas.microsoft.com/office/word/2016/wordml/cid" xmlns:w16="http://schemas.microsoft.com/office/word/2018/wordml" xmlns:w16se="http://schemas.microsoft.com/office/word/2015/wordml/symex" xmlns:wpg="http://schemas.microsoft.com/office/word/2010/wordprocessingGroup" xmlns:wpi="http://schemas.microsoft.com/office/word/2010/wordprocessingInk" xmlns:wne="http://schemas.microsoft.com/office/word/2006/wordml" xmlns:wps="http://schemas.microsoft.com/office/word/2010/wordprocessingShape" mc:Ignorable="w14 w15 w16se w16cid w16 w16cex wp14">
   <w:p>
     <w:pPr>
-      <w:pStyle w:val="Kopfzeile"/>
+      <w:pStyle w:val="Header"/>
     </w:pPr>
     <w:r>
       <w:rPr>
@@ -1731,7 +1728,7 @@
         <w:lang w:eastAsia="de-DE"/>
       </w:rPr>
       <w:drawing>
-        <wp:anchor distT="0" distB="0" distL="114300" distR="114300" simplePos="0" relativeHeight="251659264" behindDoc="1" locked="1" layoutInCell="1" allowOverlap="1" wp14:anchorId="2B54A531" wp14:editId="69520C9C">
+        <wp:anchor distT="0" distB="0" distL="114300" distR="114300" simplePos="0" relativeHeight="251659264" behindDoc="1" locked="1" layoutInCell="1" allowOverlap="1" wp14:anchorId="60145309" wp14:editId="06C27AA2">
           <wp:simplePos x="0" y="0"/>
           <wp:positionH relativeFrom="page">
             <wp:posOffset>0</wp:posOffset>
@@ -1791,7 +1788,7 @@
 </file>
 
 <file path=word/numbering.xml><?xml version="1.0" encoding="utf-8"?>
-<w:numbering xmlns:wpc="http://schemas.microsoft.com/office/word/2010/wordprocessingCanvas" xmlns:cx="http://schemas.microsoft.com/office/drawing/2014/chartex" xmlns:cx1="http://schemas.microsoft.com/office/drawing/2015/9/8/chartex" xmlns:cx2="http://schemas.microsoft.com/office/drawing/2015/10/21/chartex" xmlns:cx3="http://schemas.microsoft.com/office/drawing/2016/5/9/chartex" xmlns:cx4="http://schemas.microsoft.com/office/drawing/2016/5/10/chartex" xmlns:cx5="http://schemas.microsoft.com/office/drawing/2016/5/11/chartex" xmlns:cx6="http://schemas.microsoft.com/office/drawing/2016/5/12/chartex" xmlns:cx7="http://schemas.microsoft.com/office/drawing/2016/5/13/chartex" xmlns:cx8="http://schemas.microsoft.com/office/drawing/2016/5/14/chartex" xmlns:mc="http://schemas.openxmlformats.org/markup-compatibility/2006" xmlns:aink="http://schemas.microsoft.com/office/drawing/2016/ink" xmlns:am3d="http://schemas.microsoft.com/office/drawing/2017/model3d" xmlns:o="urn:schemas-microsoft-com:office:office" xmlns:r="http://schemas.openxmlformats.org/officeDocument/2006/relationships" xmlns:m="http://schemas.openxmlformats.org/officeDocument/2006/math" xmlns:v="urn:schemas-microsoft-com:vml" xmlns:wp14="http://schemas.microsoft.com/office/word/2010/wordprocessingDrawing" xmlns:wp="http://schemas.openxmlformats.org/drawingml/2006/wordprocessingDrawing" xmlns:w10="urn:schemas-microsoft-com:office:word" xmlns:w="http://schemas.openxmlformats.org/wordprocessingml/2006/main" xmlns:w14="http://schemas.microsoft.com/office/word/2010/wordml" xmlns:w15="http://schemas.microsoft.com/office/word/2012/wordml" xmlns:w16cid="http://schemas.microsoft.com/office/word/2016/wordml/cid" xmlns:w16se="http://schemas.microsoft.com/office/word/2015/wordml/symex" xmlns:wpg="http://schemas.microsoft.com/office/word/2010/wordprocessingGroup" xmlns:wpi="http://schemas.microsoft.com/office/word/2010/wordprocessingInk" xmlns:wne="http://schemas.microsoft.com/office/word/2006/wordml" xmlns:wps="http://schemas.microsoft.com/office/word/2010/wordprocessingShape" mc:Ignorable="w14 w15 w16se w16cid wp14">
+<w:numbering xmlns:wpc="http://schemas.microsoft.com/office/word/2010/wordprocessingCanvas" xmlns:cx="http://schemas.microsoft.com/office/drawing/2014/chartex" xmlns:cx1="http://schemas.microsoft.com/office/drawing/2015/9/8/chartex" xmlns:cx2="http://schemas.microsoft.com/office/drawing/2015/10/21/chartex" xmlns:cx3="http://schemas.microsoft.com/office/drawing/2016/5/9/chartex" xmlns:cx4="http://schemas.microsoft.com/office/drawing/2016/5/10/chartex" xmlns:cx5="http://schemas.microsoft.com/office/drawing/2016/5/11/chartex" xmlns:cx6="http://schemas.microsoft.com/office/drawing/2016/5/12/chartex" xmlns:cx7="http://schemas.microsoft.com/office/drawing/2016/5/13/chartex" xmlns:cx8="http://schemas.microsoft.com/office/drawing/2016/5/14/chartex" xmlns:mc="http://schemas.openxmlformats.org/markup-compatibility/2006" xmlns:aink="http://schemas.microsoft.com/office/drawing/2016/ink" xmlns:am3d="http://schemas.microsoft.com/office/drawing/2017/model3d" xmlns:o="urn:schemas-microsoft-com:office:office" xmlns:r="http://schemas.openxmlformats.org/officeDocument/2006/relationships" xmlns:m="http://schemas.openxmlformats.org/officeDocument/2006/math" xmlns:v="urn:schemas-microsoft-com:vml" xmlns:wp14="http://schemas.microsoft.com/office/word/2010/wordprocessingDrawing" xmlns:wp="http://schemas.openxmlformats.org/drawingml/2006/wordprocessingDrawing" xmlns:w10="urn:schemas-microsoft-com:office:word" xmlns:w="http://schemas.openxmlformats.org/wordprocessingml/2006/main" xmlns:w14="http://schemas.microsoft.com/office/word/2010/wordml" xmlns:w15="http://schemas.microsoft.com/office/word/2012/wordml" xmlns:w16cex="http://schemas.microsoft.com/office/word/2018/wordml/cex" xmlns:w16cid="http://schemas.microsoft.com/office/word/2016/wordml/cid" xmlns:w16="http://schemas.microsoft.com/office/word/2018/wordml" xmlns:w16se="http://schemas.microsoft.com/office/word/2015/wordml/symex" xmlns:wpg="http://schemas.microsoft.com/office/word/2010/wordprocessingGroup" xmlns:wpi="http://schemas.microsoft.com/office/word/2010/wordprocessingInk" xmlns:wne="http://schemas.microsoft.com/office/word/2006/wordml" xmlns:wps="http://schemas.microsoft.com/office/word/2010/wordprocessingShape" mc:Ignorable="w14 w15 w16se w16cid w16 w16cex wp14">
   <w:abstractNum w:abstractNumId="0" w15:restartNumberingAfterBreak="0">
     <w:nsid w:val="05C57AD3"/>
     <w:multiLevelType w:val="hybridMultilevel"/>
@@ -2026,7 +2023,10 @@
 </file>
 
 <file path=word/people.xml><?xml version="1.0" encoding="utf-8"?>
-<w15:people xmlns:wpc="http://schemas.microsoft.com/office/word/2010/wordprocessingCanvas" xmlns:cx="http://schemas.microsoft.com/office/drawing/2014/chartex" xmlns:cx1="http://schemas.microsoft.com/office/drawing/2015/9/8/chartex" xmlns:cx2="http://schemas.microsoft.com/office/drawing/2015/10/21/chartex" xmlns:cx3="http://schemas.microsoft.com/office/drawing/2016/5/9/chartex" xmlns:cx4="http://schemas.microsoft.com/office/drawing/2016/5/10/chartex" xmlns:cx5="http://schemas.microsoft.com/office/drawing/2016/5/11/chartex" xmlns:cx6="http://schemas.microsoft.com/office/drawing/2016/5/12/chartex" xmlns:cx7="http://schemas.microsoft.com/office/drawing/2016/5/13/chartex" xmlns:cx8="http://schemas.microsoft.com/office/drawing/2016/5/14/chartex" xmlns:mc="http://schemas.openxmlformats.org/markup-compatibility/2006" xmlns:aink="http://schemas.microsoft.com/office/drawing/2016/ink" xmlns:am3d="http://schemas.microsoft.com/office/drawing/2017/model3d" xmlns:o="urn:schemas-microsoft-com:office:office" xmlns:r="http://schemas.openxmlformats.org/officeDocument/2006/relationships" xmlns:m="http://schemas.openxmlformats.org/officeDocument/2006/math" xmlns:v="urn:schemas-microsoft-com:vml" xmlns:wp14="http://schemas.microsoft.com/office/word/2010/wordprocessingDrawing" xmlns:wp="http://schemas.openxmlformats.org/drawingml/2006/wordprocessingDrawing" xmlns:w10="urn:schemas-microsoft-com:office:word" xmlns:w="http://schemas.openxmlformats.org/wordprocessingml/2006/main" xmlns:w14="http://schemas.microsoft.com/office/word/2010/wordml" xmlns:w15="http://schemas.microsoft.com/office/word/2012/wordml" xmlns:w16cid="http://schemas.microsoft.com/office/word/2016/wordml/cid" xmlns:w16se="http://schemas.microsoft.com/office/word/2015/wordml/symex" xmlns:wpg="http://schemas.microsoft.com/office/word/2010/wordprocessingGroup" xmlns:wpi="http://schemas.microsoft.com/office/word/2010/wordprocessingInk" xmlns:wne="http://schemas.microsoft.com/office/word/2006/wordml" xmlns:wps="http://schemas.microsoft.com/office/word/2010/wordprocessingShape" mc:Ignorable="w14 w15 w16se w16cid wp14">
+<w15:people xmlns:wpc="http://schemas.microsoft.com/office/word/2010/wordprocessingCanvas" xmlns:cx="http://schemas.microsoft.com/office/drawing/2014/chartex" xmlns:cx1="http://schemas.microsoft.com/office/drawing/2015/9/8/chartex" xmlns:cx2="http://schemas.microsoft.com/office/drawing/2015/10/21/chartex" xmlns:cx3="http://schemas.microsoft.com/office/drawing/2016/5/9/chartex" xmlns:cx4="http://schemas.microsoft.com/office/drawing/2016/5/10/chartex" xmlns:cx5="http://schemas.microsoft.com/office/drawing/2016/5/11/chartex" xmlns:cx6="http://schemas.microsoft.com/office/drawing/2016/5/12/chartex" xmlns:cx7="http://schemas.microsoft.com/office/drawing/2016/5/13/chartex" xmlns:cx8="http://schemas.microsoft.com/office/drawing/2016/5/14/chartex" xmlns:mc="http://schemas.openxmlformats.org/markup-compatibility/2006" xmlns:aink="http://schemas.microsoft.com/office/drawing/2016/ink" xmlns:am3d="http://schemas.microsoft.com/office/drawing/2017/model3d" xmlns:o="urn:schemas-microsoft-com:office:office" xmlns:r="http://schemas.openxmlformats.org/officeDocument/2006/relationships" xmlns:m="http://schemas.openxmlformats.org/officeDocument/2006/math" xmlns:v="urn:schemas-microsoft-com:vml" xmlns:wp14="http://schemas.microsoft.com/office/word/2010/wordprocessingDrawing" xmlns:wp="http://schemas.openxmlformats.org/drawingml/2006/wordprocessingDrawing" xmlns:w10="urn:schemas-microsoft-com:office:word" xmlns:w="http://schemas.openxmlformats.org/wordprocessingml/2006/main" xmlns:w14="http://schemas.microsoft.com/office/word/2010/wordml" xmlns:w15="http://schemas.microsoft.com/office/word/2012/wordml" xmlns:w16cex="http://schemas.microsoft.com/office/word/2018/wordml/cex" xmlns:w16cid="http://schemas.microsoft.com/office/word/2016/wordml/cid" xmlns:w16="http://schemas.microsoft.com/office/word/2018/wordml" xmlns:w16se="http://schemas.microsoft.com/office/word/2015/wordml/symex" xmlns:wpg="http://schemas.microsoft.com/office/word/2010/wordprocessingGroup" xmlns:wpi="http://schemas.microsoft.com/office/word/2010/wordprocessingInk" xmlns:wne="http://schemas.microsoft.com/office/word/2006/wordml" xmlns:wps="http://schemas.microsoft.com/office/word/2010/wordprocessingShape" mc:Ignorable="w14 w15 w16se w16cid w16 w16cex wp14">
+  <w15:person w15:author="Dries Debeer">
+    <w15:presenceInfo w15:providerId="None" w15:userId="Dries Debeer"/>
+  </w15:person>
   <w15:person w15:author="Benjamin Becker">
     <w15:presenceInfo w15:providerId="AD" w15:userId="S-1-5-21-1332750058-1079188276-1062216707-104642"/>
   </w15:person>
@@ -2034,7 +2034,7 @@
 </file>
 
 <file path=word/styles.xml><?xml version="1.0" encoding="utf-8"?>
-<w:styles xmlns:mc="http://schemas.openxmlformats.org/markup-compatibility/2006" xmlns:r="http://schemas.openxmlformats.org/officeDocument/2006/relationships" xmlns:w="http://schemas.openxmlformats.org/wordprocessingml/2006/main" xmlns:w14="http://schemas.microsoft.com/office/word/2010/wordml" xmlns:w15="http://schemas.microsoft.com/office/word/2012/wordml" xmlns:w16cid="http://schemas.microsoft.com/office/word/2016/wordml/cid" xmlns:w16se="http://schemas.microsoft.com/office/word/2015/wordml/symex" mc:Ignorable="w14 w15 w16se w16cid">
+<w:styles xmlns:mc="http://schemas.openxmlformats.org/markup-compatibility/2006" xmlns:r="http://schemas.openxmlformats.org/officeDocument/2006/relationships" xmlns:w="http://schemas.openxmlformats.org/wordprocessingml/2006/main" xmlns:w14="http://schemas.microsoft.com/office/word/2010/wordml" xmlns:w15="http://schemas.microsoft.com/office/word/2012/wordml" xmlns:w16cex="http://schemas.microsoft.com/office/word/2018/wordml/cex" xmlns:w16cid="http://schemas.microsoft.com/office/word/2016/wordml/cid" xmlns:w16="http://schemas.microsoft.com/office/word/2018/wordml" xmlns:w16se="http://schemas.microsoft.com/office/word/2015/wordml/symex" mc:Ignorable="w14 w15 w16se w16cid w16 w16cex">
   <w:docDefaults>
     <w:rPrDefault>
       <w:rPr>
@@ -2044,7 +2044,7 @@
     </w:rPrDefault>
     <w:pPrDefault/>
   </w:docDefaults>
-  <w:latentStyles w:defLockedState="0" w:defUIPriority="0" w:defSemiHidden="0" w:defUnhideWhenUsed="0" w:defQFormat="0" w:count="375">
+  <w:latentStyles w:defLockedState="0" w:defUIPriority="0" w:defSemiHidden="0" w:defUnhideWhenUsed="0" w:defQFormat="0" w:count="376">
     <w:lsdException w:name="Normal" w:qFormat="1"/>
     <w:lsdException w:name="heading 1" w:qFormat="1"/>
     <w:lsdException w:name="heading 2" w:semiHidden="1" w:unhideWhenUsed="1" w:qFormat="1"/>
@@ -2143,7 +2143,6 @@
     <w:lsdException w:name="HTML Sample" w:semiHidden="1" w:unhideWhenUsed="1"/>
     <w:lsdException w:name="HTML Typewriter" w:semiHidden="1" w:unhideWhenUsed="1"/>
     <w:lsdException w:name="HTML Variable" w:semiHidden="1" w:unhideWhenUsed="1"/>
-    <w:lsdException w:name="Normal Table" w:semiHidden="1" w:unhideWhenUsed="1"/>
     <w:lsdException w:name="annotation subject" w:semiHidden="1" w:unhideWhenUsed="1"/>
     <w:lsdException w:name="No List" w:semiHidden="1" w:unhideWhenUsed="1"/>
     <w:lsdException w:name="Outline List 1" w:semiHidden="1" w:unhideWhenUsed="1"/>
@@ -2190,8 +2189,7 @@
     <w:lsdException w:name="Table Subtle 2" w:semiHidden="1" w:unhideWhenUsed="1"/>
     <w:lsdException w:name="Table Web 1" w:semiHidden="1" w:unhideWhenUsed="1"/>
     <w:lsdException w:name="Table Web 2" w:semiHidden="1" w:unhideWhenUsed="1"/>
-    <w:lsdException w:name="Table Web 3" w:semiHidden="1" w:unhideWhenUsed="1"/>
-    <w:lsdException w:name="Table Theme" w:semiHidden="1" w:unhideWhenUsed="1"/>
+    <w:lsdException w:name="Balloon Text" w:semiHidden="1" w:unhideWhenUsed="1"/>
     <w:lsdException w:name="Placeholder Text" w:semiHidden="1" w:uiPriority="99"/>
     <w:lsdException w:name="No Spacing" w:uiPriority="1" w:qFormat="1"/>
     <w:lsdException w:name="Light Shading" w:uiPriority="60"/>
@@ -2411,8 +2409,9 @@
     <w:lsdException w:name="Smart Hyperlink" w:semiHidden="1" w:uiPriority="99" w:unhideWhenUsed="1"/>
     <w:lsdException w:name="Hashtag" w:semiHidden="1" w:uiPriority="99" w:unhideWhenUsed="1"/>
     <w:lsdException w:name="Unresolved Mention" w:semiHidden="1" w:uiPriority="99" w:unhideWhenUsed="1"/>
+    <w:lsdException w:name="Smart Link" w:semiHidden="1" w:uiPriority="99" w:unhideWhenUsed="1"/>
   </w:latentStyles>
-  <w:style w:type="paragraph" w:default="1" w:styleId="Standard">
+  <w:style w:type="paragraph" w:default="1" w:styleId="Normal">
     <w:name w:val="Normal"/>
     <w:aliases w:val="Logo-Text"/>
     <w:qFormat/>
@@ -2427,13 +2426,13 @@
       <w:lang w:eastAsia="en-US"/>
     </w:rPr>
   </w:style>
-  <w:style w:type="character" w:default="1" w:styleId="Absatz-Standardschriftart">
+  <w:style w:type="character" w:default="1" w:styleId="DefaultParagraphFont">
     <w:name w:val="Default Paragraph Font"/>
     <w:uiPriority w:val="1"/>
     <w:semiHidden/>
     <w:unhideWhenUsed/>
   </w:style>
-  <w:style w:type="table" w:default="1" w:styleId="NormaleTabelle">
+  <w:style w:type="table" w:default="1" w:styleId="TableNormal">
     <w:name w:val="Normal Table"/>
     <w:uiPriority w:val="99"/>
     <w:semiHidden/>
@@ -2448,15 +2447,15 @@
       </w:tblCellMar>
     </w:tblPr>
   </w:style>
-  <w:style w:type="numbering" w:default="1" w:styleId="KeineListe">
+  <w:style w:type="numbering" w:default="1" w:styleId="NoList">
     <w:name w:val="No List"/>
     <w:uiPriority w:val="99"/>
     <w:semiHidden/>
     <w:unhideWhenUsed/>
   </w:style>
-  <w:style w:type="paragraph" w:styleId="Kopfzeile">
+  <w:style w:type="paragraph" w:styleId="Header">
     <w:name w:val="header"/>
-    <w:basedOn w:val="Standard"/>
+    <w:basedOn w:val="Normal"/>
     <w:rsid w:val="000C51B5"/>
     <w:pPr>
       <w:tabs>
@@ -2465,9 +2464,9 @@
       </w:tabs>
     </w:pPr>
   </w:style>
-  <w:style w:type="paragraph" w:styleId="Fuzeile">
+  <w:style w:type="paragraph" w:styleId="Footer">
     <w:name w:val="footer"/>
-    <w:basedOn w:val="Standard"/>
+    <w:basedOn w:val="Normal"/>
     <w:rsid w:val="000C51B5"/>
     <w:pPr>
       <w:tabs>
@@ -2476,14 +2475,14 @@
       </w:tabs>
     </w:pPr>
   </w:style>
-  <w:style w:type="character" w:styleId="Seitenzahl">
+  <w:style w:type="character" w:styleId="PageNumber">
     <w:name w:val="page number"/>
-    <w:basedOn w:val="Absatz-Standardschriftart"/>
+    <w:basedOn w:val="DefaultParagraphFont"/>
     <w:rsid w:val="00273B9D"/>
   </w:style>
-  <w:style w:type="paragraph" w:styleId="StandardWeb">
+  <w:style w:type="paragraph" w:styleId="NormalWeb">
     <w:name w:val="Normal (Web)"/>
-    <w:basedOn w:val="Standard"/>
+    <w:basedOn w:val="Normal"/>
     <w:unhideWhenUsed/>
     <w:qFormat/>
     <w:rsid w:val="004B4513"/>
@@ -2506,9 +2505,9 @@
       <w:u w:val="single"/>
     </w:rPr>
   </w:style>
-  <w:style w:type="table" w:styleId="Tabellenraster">
+  <w:style w:type="table" w:styleId="TableGrid">
     <w:name w:val="Table Grid"/>
-    <w:basedOn w:val="NormaleTabelle"/>
+    <w:basedOn w:val="TableNormal"/>
     <w:rsid w:val="00DE1655"/>
     <w:tblPr>
       <w:tblBorders>
@@ -2530,9 +2529,9 @@
       <w:u w:val="single"/>
     </w:rPr>
   </w:style>
-  <w:style w:type="paragraph" w:styleId="Listenabsatz">
+  <w:style w:type="paragraph" w:styleId="ListParagraph">
     <w:name w:val="List Paragraph"/>
-    <w:basedOn w:val="Standard"/>
+    <w:basedOn w:val="Normal"/>
     <w:uiPriority w:val="34"/>
     <w:qFormat/>
     <w:rsid w:val="00D74EC5"/>
@@ -2541,10 +2540,10 @@
       <w:contextualSpacing/>
     </w:pPr>
   </w:style>
-  <w:style w:type="paragraph" w:styleId="Sprechblasentext">
+  <w:style w:type="paragraph" w:styleId="BalloonText">
     <w:name w:val="Balloon Text"/>
-    <w:basedOn w:val="Standard"/>
-    <w:link w:val="SprechblasentextZchn"/>
+    <w:basedOn w:val="Normal"/>
+    <w:link w:val="BalloonTextChar"/>
     <w:rsid w:val="00C17351"/>
     <w:pPr>
       <w:spacing w:after="0" w:line="240" w:lineRule="auto"/>
@@ -2555,10 +2554,10 @@
       <w:szCs w:val="18"/>
     </w:rPr>
   </w:style>
-  <w:style w:type="character" w:customStyle="1" w:styleId="SprechblasentextZchn">
-    <w:name w:val="Sprechblasentext Zchn"/>
-    <w:basedOn w:val="Absatz-Standardschriftart"/>
-    <w:link w:val="Sprechblasentext"/>
+  <w:style w:type="character" w:customStyle="1" w:styleId="BalloonTextChar">
+    <w:name w:val="Balloon Text Char"/>
+    <w:basedOn w:val="DefaultParagraphFont"/>
+    <w:link w:val="BalloonText"/>
     <w:rsid w:val="00C17351"/>
     <w:rPr>
       <w:rFonts w:ascii="Segoe UI" w:eastAsia="Calibri" w:hAnsi="Segoe UI" w:cs="Segoe UI"/>

</xml_diff>